<commit_message>
Update Cara mengupload banyak file yang ukurannya lebih dari 100Mb.docx
</commit_message>
<xml_diff>
--- a/Cara mengupload satu file yang ukurannya lebih dari 100Mb/Cara mengupload banyak file yang ukurannya lebih dari 100Mb.docx
+++ b/Cara mengupload satu file yang ukurannya lebih dari 100Mb/Cara mengupload banyak file yang ukurannya lebih dari 100Mb.docx
@@ -10,8 +10,10 @@
           <w:rFonts w:ascii="Times New Roman" w:hAnsi="Times New Roman" w:cs="Times New Roman"/>
           <w:sz w:val="24"/>
           <w:szCs w:val="24"/>
-        </w:rPr>
-      </w:pPr>
+          <w:lang w:val="id-ID"/>
+        </w:rPr>
+      </w:pPr>
+      <w:bookmarkStart w:id="0" w:name="_Hlk88938817"/>
       <w:r>
         <w:rPr>
           <w:rFonts w:ascii="Times New Roman" w:hAnsi="Times New Roman" w:cs="Times New Roman"/>
@@ -36,7 +38,7 @@
           <w:sz w:val="28"/>
           <w:szCs w:val="28"/>
         </w:rPr>
-        <w:t xml:space="preserve"> Banyak File </w:t>
+        <w:t xml:space="preserve"> </w:t>
       </w:r>
       <w:r>
         <w:rPr>
@@ -45,7 +47,7 @@
           <w:szCs w:val="28"/>
           <w:lang w:val="id-ID"/>
         </w:rPr>
-        <w:t>y</w:t>
+        <w:t>Satu</w:t>
       </w:r>
       <w:r>
         <w:rPr>
@@ -53,25 +55,24 @@
           <w:sz w:val="28"/>
           <w:szCs w:val="28"/>
         </w:rPr>
-        <w:t xml:space="preserve">ang </w:t>
-      </w:r>
-      <w:proofErr w:type="spellStart"/>
+        <w:t xml:space="preserve"> File </w:t>
+      </w:r>
       <w:r>
         <w:rPr>
           <w:rFonts w:ascii="Times New Roman" w:hAnsi="Times New Roman" w:cs="Times New Roman"/>
           <w:sz w:val="28"/>
           <w:szCs w:val="28"/>
-        </w:rPr>
-        <w:t>Ukurannya</w:t>
-      </w:r>
-      <w:proofErr w:type="spellEnd"/>
+          <w:lang w:val="id-ID"/>
+        </w:rPr>
+        <w:t>y</w:t>
+      </w:r>
       <w:r>
         <w:rPr>
           <w:rFonts w:ascii="Times New Roman" w:hAnsi="Times New Roman" w:cs="Times New Roman"/>
           <w:sz w:val="28"/>
           <w:szCs w:val="28"/>
         </w:rPr>
-        <w:t xml:space="preserve"> </w:t>
+        <w:t xml:space="preserve">ang </w:t>
       </w:r>
       <w:proofErr w:type="spellStart"/>
       <w:r>
@@ -80,7 +81,7 @@
           <w:sz w:val="28"/>
           <w:szCs w:val="28"/>
         </w:rPr>
-        <w:t>Lebih</w:t>
+        <w:t>Ukurannya</w:t>
       </w:r>
       <w:proofErr w:type="spellEnd"/>
       <w:r>
@@ -91,59 +92,3516 @@
         </w:rPr>
         <w:t xml:space="preserve"> </w:t>
       </w:r>
+      <w:proofErr w:type="spellStart"/>
       <w:r>
         <w:rPr>
           <w:rFonts w:ascii="Times New Roman" w:hAnsi="Times New Roman" w:cs="Times New Roman"/>
           <w:sz w:val="28"/>
           <w:szCs w:val="28"/>
-          <w:lang w:val="id-ID"/>
-        </w:rPr>
-        <w:t>d</w:t>
-      </w:r>
-      <w:proofErr w:type="spellStart"/>
+        </w:rPr>
+        <w:t>Lebih</w:t>
+      </w:r>
+      <w:proofErr w:type="spellEnd"/>
       <w:r>
         <w:rPr>
           <w:rFonts w:ascii="Times New Roman" w:hAnsi="Times New Roman" w:cs="Times New Roman"/>
           <w:sz w:val="28"/>
           <w:szCs w:val="28"/>
         </w:rPr>
-        <w:t>ari</w:t>
-      </w:r>
-      <w:proofErr w:type="spellEnd"/>
+        <w:t xml:space="preserve"> </w:t>
+      </w:r>
       <w:r>
         <w:rPr>
           <w:rFonts w:ascii="Times New Roman" w:hAnsi="Times New Roman" w:cs="Times New Roman"/>
           <w:sz w:val="28"/>
           <w:szCs w:val="28"/>
-        </w:rPr>
-        <w:t xml:space="preserve"> </w:t>
-      </w:r>
+          <w:lang w:val="id-ID"/>
+        </w:rPr>
+        <w:t>d</w:t>
+      </w:r>
+      <w:proofErr w:type="spellStart"/>
       <w:r>
         <w:rPr>
           <w:rFonts w:ascii="Times New Roman" w:hAnsi="Times New Roman" w:cs="Times New Roman"/>
           <w:sz w:val="28"/>
           <w:szCs w:val="28"/>
         </w:rPr>
-        <w:t>100Mb</w:t>
-      </w:r>
-    </w:p>
-    <w:p>
-      <w:pPr>
-        <w:spacing w:after="0" w:line="360" w:lineRule="auto"/>
-        <w:rPr>
-          <w:rFonts w:ascii="Times New Roman" w:hAnsi="Times New Roman" w:cs="Times New Roman"/>
-          <w:sz w:val="24"/>
-          <w:szCs w:val="24"/>
-        </w:rPr>
-      </w:pPr>
-    </w:p>
-    <w:p>
-      <w:pPr>
-        <w:spacing w:after="0" w:line="360" w:lineRule="auto"/>
-        <w:rPr>
-          <w:rFonts w:ascii="Times New Roman" w:hAnsi="Times New Roman" w:cs="Times New Roman"/>
-          <w:sz w:val="24"/>
-          <w:szCs w:val="24"/>
+        <w:t>ari</w:t>
+      </w:r>
+      <w:proofErr w:type="spellEnd"/>
+      <w:r>
+        <w:rPr>
+          <w:rFonts w:ascii="Times New Roman" w:hAnsi="Times New Roman" w:cs="Times New Roman"/>
+          <w:sz w:val="28"/>
+          <w:szCs w:val="28"/>
+        </w:rPr>
+        <w:t xml:space="preserve"> </w:t>
+      </w:r>
+      <w:r>
+        <w:rPr>
+          <w:rFonts w:ascii="Times New Roman" w:hAnsi="Times New Roman" w:cs="Times New Roman"/>
+          <w:sz w:val="28"/>
+          <w:szCs w:val="28"/>
+        </w:rPr>
+        <w:t>100</w:t>
+      </w:r>
+      <w:r>
+        <w:rPr>
+          <w:rFonts w:ascii="Times New Roman" w:hAnsi="Times New Roman" w:cs="Times New Roman"/>
+          <w:sz w:val="28"/>
+          <w:szCs w:val="28"/>
+          <w:lang w:val="id-ID"/>
+        </w:rPr>
+        <w:t xml:space="preserve"> </w:t>
+      </w:r>
+      <w:r>
+        <w:rPr>
+          <w:rFonts w:ascii="Times New Roman" w:hAnsi="Times New Roman" w:cs="Times New Roman"/>
+          <w:sz w:val="28"/>
+          <w:szCs w:val="28"/>
+        </w:rPr>
+        <w:t>M</w:t>
+      </w:r>
+      <w:r>
+        <w:rPr>
+          <w:rFonts w:ascii="Times New Roman" w:hAnsi="Times New Roman" w:cs="Times New Roman"/>
+          <w:sz w:val="28"/>
+          <w:szCs w:val="28"/>
+          <w:lang w:val="id-ID"/>
+        </w:rPr>
+        <w:t>B</w:t>
+      </w:r>
+      <w:bookmarkEnd w:id="0"/>
+    </w:p>
+    <w:p>
+      <w:pPr>
+        <w:spacing w:after="0" w:line="360" w:lineRule="auto"/>
+        <w:rPr>
+          <w:rFonts w:ascii="Times New Roman" w:hAnsi="Times New Roman" w:cs="Times New Roman"/>
+          <w:sz w:val="24"/>
+          <w:szCs w:val="24"/>
+        </w:rPr>
+      </w:pPr>
+    </w:p>
+    <w:p>
+      <w:pPr>
+        <w:spacing w:after="0" w:line="360" w:lineRule="auto"/>
+        <w:jc w:val="both"/>
+        <w:rPr>
+          <w:rFonts w:ascii="Times New Roman" w:hAnsi="Times New Roman" w:cs="Times New Roman"/>
+          <w:sz w:val="24"/>
+          <w:szCs w:val="24"/>
+          <w:lang w:val="id-ID"/>
+        </w:rPr>
+      </w:pPr>
+      <w:r>
+        <w:rPr>
+          <w:rFonts w:ascii="Times New Roman" w:hAnsi="Times New Roman" w:cs="Times New Roman"/>
+          <w:sz w:val="24"/>
+          <w:szCs w:val="24"/>
+          <w:lang w:val="id-ID"/>
+        </w:rPr>
+        <w:t>Sebelumnya</w:t>
+      </w:r>
+      <w:r>
+        <w:rPr>
+          <w:rFonts w:ascii="Times New Roman" w:hAnsi="Times New Roman" w:cs="Times New Roman"/>
+          <w:sz w:val="24"/>
+          <w:szCs w:val="24"/>
+          <w:lang w:val="id-ID"/>
+        </w:rPr>
+        <w:t>,</w:t>
+      </w:r>
+      <w:r>
+        <w:rPr>
+          <w:rFonts w:ascii="Times New Roman" w:hAnsi="Times New Roman" w:cs="Times New Roman"/>
+          <w:sz w:val="24"/>
+          <w:szCs w:val="24"/>
+          <w:lang w:val="id-ID"/>
+        </w:rPr>
+        <w:t xml:space="preserve"> Anda</w:t>
+      </w:r>
+      <w:r>
+        <w:rPr>
+          <w:rFonts w:ascii="Times New Roman" w:hAnsi="Times New Roman" w:cs="Times New Roman"/>
+          <w:sz w:val="24"/>
+          <w:szCs w:val="24"/>
+          <w:lang w:val="id-ID"/>
+        </w:rPr>
+        <w:t xml:space="preserve"> </w:t>
+      </w:r>
+      <w:r>
+        <w:rPr>
+          <w:rFonts w:ascii="Times New Roman" w:hAnsi="Times New Roman" w:cs="Times New Roman"/>
+          <w:sz w:val="24"/>
+          <w:szCs w:val="24"/>
+          <w:lang w:val="id-ID"/>
+        </w:rPr>
+        <w:t>pernah dapat kesulitan atau pernah tidak ketika</w:t>
+      </w:r>
+      <w:r>
+        <w:rPr>
+          <w:rFonts w:ascii="Times New Roman" w:hAnsi="Times New Roman" w:cs="Times New Roman"/>
+          <w:sz w:val="24"/>
+          <w:szCs w:val="24"/>
+          <w:lang w:val="id-ID"/>
+        </w:rPr>
+        <w:t xml:space="preserve"> </w:t>
+      </w:r>
+      <w:proofErr w:type="spellStart"/>
+      <w:r>
+        <w:rPr>
+          <w:rFonts w:ascii="Times New Roman" w:hAnsi="Times New Roman" w:cs="Times New Roman"/>
+          <w:sz w:val="24"/>
+          <w:szCs w:val="24"/>
+          <w:lang w:val="id-ID"/>
+        </w:rPr>
+        <w:t>mengupload</w:t>
+      </w:r>
+      <w:proofErr w:type="spellEnd"/>
+      <w:r>
+        <w:rPr>
+          <w:rFonts w:ascii="Times New Roman" w:hAnsi="Times New Roman" w:cs="Times New Roman"/>
+          <w:sz w:val="24"/>
+          <w:szCs w:val="24"/>
+          <w:lang w:val="id-ID"/>
+        </w:rPr>
+        <w:t xml:space="preserve"> </w:t>
+      </w:r>
+      <w:r>
+        <w:rPr>
+          <w:rFonts w:ascii="Times New Roman" w:hAnsi="Times New Roman" w:cs="Times New Roman"/>
+          <w:sz w:val="24"/>
+          <w:szCs w:val="24"/>
+          <w:lang w:val="id-ID"/>
+        </w:rPr>
+        <w:t>satu</w:t>
+      </w:r>
+      <w:r>
+        <w:rPr>
+          <w:rFonts w:ascii="Times New Roman" w:hAnsi="Times New Roman" w:cs="Times New Roman"/>
+          <w:sz w:val="24"/>
+          <w:szCs w:val="24"/>
+          <w:lang w:val="id-ID"/>
+        </w:rPr>
+        <w:t xml:space="preserve"> </w:t>
+      </w:r>
+      <w:proofErr w:type="spellStart"/>
+      <w:r>
+        <w:rPr>
+          <w:rFonts w:ascii="Times New Roman" w:hAnsi="Times New Roman" w:cs="Times New Roman"/>
+          <w:sz w:val="24"/>
+          <w:szCs w:val="24"/>
+          <w:lang w:val="id-ID"/>
+        </w:rPr>
+        <w:t>file</w:t>
+      </w:r>
+      <w:proofErr w:type="spellEnd"/>
+      <w:r>
+        <w:rPr>
+          <w:rFonts w:ascii="Times New Roman" w:hAnsi="Times New Roman" w:cs="Times New Roman"/>
+          <w:sz w:val="24"/>
+          <w:szCs w:val="24"/>
+          <w:lang w:val="id-ID"/>
+        </w:rPr>
+        <w:t xml:space="preserve"> yang berukuran lebi</w:t>
+      </w:r>
+      <w:r>
+        <w:rPr>
+          <w:rFonts w:ascii="Times New Roman" w:hAnsi="Times New Roman" w:cs="Times New Roman"/>
+          <w:sz w:val="24"/>
+          <w:szCs w:val="24"/>
+          <w:lang w:val="id-ID"/>
+        </w:rPr>
+        <w:t>h</w:t>
+      </w:r>
+      <w:r>
+        <w:rPr>
+          <w:rFonts w:ascii="Times New Roman" w:hAnsi="Times New Roman" w:cs="Times New Roman"/>
+          <w:sz w:val="24"/>
+          <w:szCs w:val="24"/>
+          <w:lang w:val="id-ID"/>
+        </w:rPr>
+        <w:t xml:space="preserve"> 100</w:t>
+      </w:r>
+      <w:r>
+        <w:rPr>
+          <w:rFonts w:ascii="Times New Roman" w:hAnsi="Times New Roman" w:cs="Times New Roman"/>
+          <w:sz w:val="24"/>
+          <w:szCs w:val="24"/>
+          <w:lang w:val="id-ID"/>
+        </w:rPr>
+        <w:t xml:space="preserve"> </w:t>
+      </w:r>
+      <w:r>
+        <w:rPr>
+          <w:rFonts w:ascii="Times New Roman" w:hAnsi="Times New Roman" w:cs="Times New Roman"/>
+          <w:sz w:val="24"/>
+          <w:szCs w:val="24"/>
+          <w:lang w:val="id-ID"/>
+        </w:rPr>
+        <w:t>M</w:t>
+      </w:r>
+      <w:r>
+        <w:rPr>
+          <w:rFonts w:ascii="Times New Roman" w:hAnsi="Times New Roman" w:cs="Times New Roman"/>
+          <w:sz w:val="24"/>
+          <w:szCs w:val="24"/>
+          <w:lang w:val="id-ID"/>
+        </w:rPr>
+        <w:t>B</w:t>
+      </w:r>
+      <w:r>
+        <w:rPr>
+          <w:rFonts w:ascii="Times New Roman" w:hAnsi="Times New Roman" w:cs="Times New Roman"/>
+          <w:sz w:val="24"/>
+          <w:szCs w:val="24"/>
+          <w:lang w:val="id-ID"/>
+        </w:rPr>
+        <w:t xml:space="preserve"> di </w:t>
+      </w:r>
+      <w:proofErr w:type="spellStart"/>
+      <w:r>
+        <w:rPr>
+          <w:rFonts w:ascii="Times New Roman" w:hAnsi="Times New Roman" w:cs="Times New Roman"/>
+          <w:sz w:val="24"/>
+          <w:szCs w:val="24"/>
+          <w:lang w:val="id-ID"/>
+        </w:rPr>
+        <w:t>GitHub</w:t>
+      </w:r>
+      <w:proofErr w:type="spellEnd"/>
+      <w:r>
+        <w:rPr>
+          <w:rFonts w:ascii="Times New Roman" w:hAnsi="Times New Roman" w:cs="Times New Roman"/>
+          <w:sz w:val="24"/>
+          <w:szCs w:val="24"/>
+          <w:lang w:val="id-ID"/>
+        </w:rPr>
+        <w:t xml:space="preserve"> Desktop </w:t>
+      </w:r>
+      <w:r>
+        <w:rPr>
+          <w:rFonts w:ascii="Times New Roman" w:hAnsi="Times New Roman" w:cs="Times New Roman"/>
+          <w:sz w:val="24"/>
+          <w:szCs w:val="24"/>
+          <w:lang w:val="id-ID"/>
+        </w:rPr>
+        <w:t xml:space="preserve">atau </w:t>
+      </w:r>
+      <w:proofErr w:type="spellStart"/>
+      <w:r>
+        <w:rPr>
+          <w:rFonts w:ascii="Times New Roman" w:hAnsi="Times New Roman" w:cs="Times New Roman"/>
+          <w:sz w:val="24"/>
+          <w:szCs w:val="24"/>
+          <w:lang w:val="id-ID"/>
+        </w:rPr>
+        <w:t>GitHub</w:t>
+      </w:r>
+      <w:proofErr w:type="spellEnd"/>
+      <w:r>
+        <w:rPr>
+          <w:rFonts w:ascii="Times New Roman" w:hAnsi="Times New Roman" w:cs="Times New Roman"/>
+          <w:sz w:val="24"/>
+          <w:szCs w:val="24"/>
+          <w:lang w:val="id-ID"/>
+        </w:rPr>
+        <w:t xml:space="preserve"> </w:t>
+      </w:r>
+      <w:proofErr w:type="spellStart"/>
+      <w:r>
+        <w:rPr>
+          <w:rFonts w:ascii="Times New Roman" w:hAnsi="Times New Roman" w:cs="Times New Roman"/>
+          <w:sz w:val="24"/>
+          <w:szCs w:val="24"/>
+          <w:lang w:val="id-ID"/>
+        </w:rPr>
+        <w:t>Website</w:t>
+      </w:r>
+      <w:proofErr w:type="spellEnd"/>
+      <w:r>
+        <w:rPr>
+          <w:rFonts w:ascii="Times New Roman" w:hAnsi="Times New Roman" w:cs="Times New Roman"/>
+          <w:sz w:val="24"/>
+          <w:szCs w:val="24"/>
+          <w:lang w:val="id-ID"/>
+        </w:rPr>
+        <w:t xml:space="preserve"> mendapatkan pesan </w:t>
+      </w:r>
+      <w:r>
+        <w:rPr>
+          <w:rFonts w:ascii="Times New Roman" w:hAnsi="Times New Roman" w:cs="Times New Roman"/>
+          <w:sz w:val="24"/>
+          <w:szCs w:val="24"/>
+          <w:lang w:val="id-ID"/>
+        </w:rPr>
+        <w:t>di bawah</w:t>
+      </w:r>
+      <w:r>
+        <w:rPr>
+          <w:rFonts w:ascii="Times New Roman" w:hAnsi="Times New Roman" w:cs="Times New Roman"/>
+          <w:sz w:val="24"/>
+          <w:szCs w:val="24"/>
+          <w:lang w:val="id-ID"/>
+        </w:rPr>
+        <w:t xml:space="preserve"> ini?</w:t>
+      </w:r>
+    </w:p>
+    <w:p>
+      <w:pPr>
+        <w:spacing w:after="0" w:line="360" w:lineRule="auto"/>
+        <w:rPr>
+          <w:rFonts w:ascii="Times New Roman" w:hAnsi="Times New Roman" w:cs="Times New Roman"/>
+          <w:sz w:val="24"/>
+          <w:szCs w:val="24"/>
+          <w:lang w:val="id-ID"/>
+        </w:rPr>
+      </w:pPr>
+      <w:r>
+        <w:rPr>
+          <w:rFonts w:ascii="Times New Roman" w:hAnsi="Times New Roman" w:cs="Times New Roman"/>
+          <w:noProof/>
+        </w:rPr>
+        <w:drawing>
+          <wp:inline distT="0" distB="0" distL="0" distR="0" wp14:anchorId="4BB0EC9A" wp14:editId="3D54D23E">
+            <wp:extent cx="5731510" cy="3223895"/>
+            <wp:effectExtent l="0" t="0" r="2540" b="0"/>
+            <wp:docPr id="1" name="Picture 1" descr="A screenshot of a computer&#10;&#10;Description automatically generated with medium confidence"/>
+            <wp:cNvGraphicFramePr>
+              <a:graphicFrameLocks xmlns:a="http://schemas.openxmlformats.org/drawingml/2006/main" noChangeAspect="1"/>
+            </wp:cNvGraphicFramePr>
+            <a:graphic xmlns:a="http://schemas.openxmlformats.org/drawingml/2006/main">
+              <a:graphicData uri="http://schemas.openxmlformats.org/drawingml/2006/picture">
+                <pic:pic xmlns:pic="http://schemas.openxmlformats.org/drawingml/2006/picture">
+                  <pic:nvPicPr>
+                    <pic:cNvPr id="1" name="Picture 1" descr="A screenshot of a computer&#10;&#10;Description automatically generated with medium confidence"/>
+                    <pic:cNvPicPr/>
+                  </pic:nvPicPr>
+                  <pic:blipFill>
+                    <a:blip r:embed="rId5"/>
+                    <a:stretch>
+                      <a:fillRect/>
+                    </a:stretch>
+                  </pic:blipFill>
+                  <pic:spPr>
+                    <a:xfrm>
+                      <a:off x="0" y="0"/>
+                      <a:ext cx="5731510" cy="3223895"/>
+                    </a:xfrm>
+                    <a:prstGeom prst="rect">
+                      <a:avLst/>
+                    </a:prstGeom>
+                  </pic:spPr>
+                </pic:pic>
+              </a:graphicData>
+            </a:graphic>
+          </wp:inline>
+        </w:drawing>
+      </w:r>
+    </w:p>
+    <w:p>
+      <w:pPr>
+        <w:spacing w:after="0" w:line="360" w:lineRule="auto"/>
+        <w:rPr>
+          <w:rFonts w:ascii="Times New Roman" w:hAnsi="Times New Roman" w:cs="Times New Roman"/>
+          <w:sz w:val="24"/>
+          <w:szCs w:val="24"/>
+          <w:lang w:val="id-ID"/>
+        </w:rPr>
+      </w:pPr>
+      <w:r>
+        <w:rPr>
+          <w:rFonts w:ascii="Times New Roman" w:hAnsi="Times New Roman" w:cs="Times New Roman"/>
+          <w:noProof/>
+        </w:rPr>
+        <w:drawing>
+          <wp:inline distT="0" distB="0" distL="0" distR="0" wp14:anchorId="6D456A13" wp14:editId="29138E7D">
+            <wp:extent cx="5731510" cy="3223895"/>
+            <wp:effectExtent l="0" t="0" r="2540" b="0"/>
+            <wp:docPr id="2" name="Picture 2" descr="A screenshot of a computer&#10;&#10;Description automatically generated"/>
+            <wp:cNvGraphicFramePr>
+              <a:graphicFrameLocks xmlns:a="http://schemas.openxmlformats.org/drawingml/2006/main" noChangeAspect="1"/>
+            </wp:cNvGraphicFramePr>
+            <a:graphic xmlns:a="http://schemas.openxmlformats.org/drawingml/2006/main">
+              <a:graphicData uri="http://schemas.openxmlformats.org/drawingml/2006/picture">
+                <pic:pic xmlns:pic="http://schemas.openxmlformats.org/drawingml/2006/picture">
+                  <pic:nvPicPr>
+                    <pic:cNvPr id="2" name="Picture 2" descr="A screenshot of a computer&#10;&#10;Description automatically generated"/>
+                    <pic:cNvPicPr/>
+                  </pic:nvPicPr>
+                  <pic:blipFill>
+                    <a:blip r:embed="rId6"/>
+                    <a:stretch>
+                      <a:fillRect/>
+                    </a:stretch>
+                  </pic:blipFill>
+                  <pic:spPr>
+                    <a:xfrm>
+                      <a:off x="0" y="0"/>
+                      <a:ext cx="5731510" cy="3223895"/>
+                    </a:xfrm>
+                    <a:prstGeom prst="rect">
+                      <a:avLst/>
+                    </a:prstGeom>
+                  </pic:spPr>
+                </pic:pic>
+              </a:graphicData>
+            </a:graphic>
+          </wp:inline>
+        </w:drawing>
+      </w:r>
+    </w:p>
+    <w:p>
+      <w:pPr>
+        <w:spacing w:after="0" w:line="360" w:lineRule="auto"/>
+        <w:rPr>
+          <w:rFonts w:ascii="Times New Roman" w:hAnsi="Times New Roman" w:cs="Times New Roman"/>
+          <w:sz w:val="24"/>
+          <w:szCs w:val="24"/>
+          <w:lang w:val="id-ID"/>
+        </w:rPr>
+      </w:pPr>
+    </w:p>
+    <w:p>
+      <w:pPr>
+        <w:spacing w:after="0" w:line="360" w:lineRule="auto"/>
+        <w:jc w:val="both"/>
+        <w:rPr>
+          <w:rFonts w:ascii="Times New Roman" w:hAnsi="Times New Roman" w:cs="Times New Roman"/>
+          <w:sz w:val="24"/>
+          <w:szCs w:val="24"/>
+          <w:lang w:val="id-ID"/>
+        </w:rPr>
+      </w:pPr>
+      <w:r>
+        <w:rPr>
+          <w:rFonts w:ascii="Times New Roman" w:hAnsi="Times New Roman" w:cs="Times New Roman"/>
+          <w:sz w:val="24"/>
+          <w:szCs w:val="24"/>
+          <w:lang w:val="id-ID"/>
+        </w:rPr>
+        <w:t xml:space="preserve">Oke, di pesan itu berisikan jika kita mau </w:t>
+      </w:r>
+      <w:proofErr w:type="spellStart"/>
+      <w:r>
+        <w:rPr>
+          <w:rFonts w:ascii="Times New Roman" w:hAnsi="Times New Roman" w:cs="Times New Roman"/>
+          <w:sz w:val="24"/>
+          <w:szCs w:val="24"/>
+          <w:lang w:val="id-ID"/>
+        </w:rPr>
+        <w:t>mengupload</w:t>
+      </w:r>
+      <w:proofErr w:type="spellEnd"/>
+      <w:r>
+        <w:rPr>
+          <w:rFonts w:ascii="Times New Roman" w:hAnsi="Times New Roman" w:cs="Times New Roman"/>
+          <w:sz w:val="24"/>
+          <w:szCs w:val="24"/>
+          <w:lang w:val="id-ID"/>
+        </w:rPr>
+        <w:t xml:space="preserve"> satu </w:t>
+      </w:r>
+      <w:proofErr w:type="spellStart"/>
+      <w:r>
+        <w:rPr>
+          <w:rFonts w:ascii="Times New Roman" w:hAnsi="Times New Roman" w:cs="Times New Roman"/>
+          <w:sz w:val="24"/>
+          <w:szCs w:val="24"/>
+          <w:lang w:val="id-ID"/>
+        </w:rPr>
+        <w:t>file</w:t>
+      </w:r>
+      <w:proofErr w:type="spellEnd"/>
+      <w:r>
+        <w:rPr>
+          <w:rFonts w:ascii="Times New Roman" w:hAnsi="Times New Roman" w:cs="Times New Roman"/>
+          <w:sz w:val="24"/>
+          <w:szCs w:val="24"/>
+          <w:lang w:val="id-ID"/>
+        </w:rPr>
+        <w:t xml:space="preserve"> yang berukuran lebih dari 100 MB</w:t>
+      </w:r>
+      <w:r>
+        <w:rPr>
+          <w:rFonts w:ascii="Times New Roman" w:hAnsi="Times New Roman" w:cs="Times New Roman"/>
+          <w:sz w:val="24"/>
+          <w:szCs w:val="24"/>
+          <w:lang w:val="id-ID"/>
+        </w:rPr>
+        <w:t>, kita</w:t>
+      </w:r>
+      <w:r>
+        <w:rPr>
+          <w:rFonts w:ascii="Times New Roman" w:hAnsi="Times New Roman" w:cs="Times New Roman"/>
+          <w:sz w:val="24"/>
+          <w:szCs w:val="24"/>
+          <w:lang w:val="id-ID"/>
+        </w:rPr>
+        <w:t xml:space="preserve"> </w:t>
+      </w:r>
+      <w:r>
+        <w:rPr>
+          <w:rFonts w:ascii="Times New Roman" w:hAnsi="Times New Roman" w:cs="Times New Roman"/>
+          <w:sz w:val="24"/>
+          <w:szCs w:val="24"/>
+          <w:lang w:val="id-ID"/>
+        </w:rPr>
+        <w:t xml:space="preserve">bisa menggunakan </w:t>
+      </w:r>
+      <w:proofErr w:type="spellStart"/>
+      <w:r>
+        <w:rPr>
+          <w:rFonts w:ascii="Times New Roman" w:hAnsi="Times New Roman" w:cs="Times New Roman"/>
+          <w:sz w:val="24"/>
+          <w:szCs w:val="24"/>
+          <w:lang w:val="id-ID"/>
+        </w:rPr>
+        <w:t>Git</w:t>
+      </w:r>
+      <w:proofErr w:type="spellEnd"/>
+      <w:r>
+        <w:rPr>
+          <w:rFonts w:ascii="Times New Roman" w:hAnsi="Times New Roman" w:cs="Times New Roman"/>
+          <w:sz w:val="24"/>
+          <w:szCs w:val="24"/>
+          <w:lang w:val="id-ID"/>
+        </w:rPr>
+        <w:t xml:space="preserve"> LFS supaya dapat </w:t>
+      </w:r>
+      <w:proofErr w:type="spellStart"/>
+      <w:r>
+        <w:rPr>
+          <w:rFonts w:ascii="Times New Roman" w:hAnsi="Times New Roman" w:cs="Times New Roman"/>
+          <w:sz w:val="24"/>
+          <w:szCs w:val="24"/>
+          <w:lang w:val="id-ID"/>
+        </w:rPr>
+        <w:t>mengupload</w:t>
+      </w:r>
+      <w:proofErr w:type="spellEnd"/>
+      <w:r>
+        <w:rPr>
+          <w:rFonts w:ascii="Times New Roman" w:hAnsi="Times New Roman" w:cs="Times New Roman"/>
+          <w:sz w:val="24"/>
+          <w:szCs w:val="24"/>
+          <w:lang w:val="id-ID"/>
+        </w:rPr>
+        <w:t xml:space="preserve"> </w:t>
+      </w:r>
+      <w:proofErr w:type="spellStart"/>
+      <w:r>
+        <w:rPr>
+          <w:rFonts w:ascii="Times New Roman" w:hAnsi="Times New Roman" w:cs="Times New Roman"/>
+          <w:sz w:val="24"/>
+          <w:szCs w:val="24"/>
+          <w:lang w:val="id-ID"/>
+        </w:rPr>
+        <w:t>file</w:t>
+      </w:r>
+      <w:proofErr w:type="spellEnd"/>
+      <w:r>
+        <w:rPr>
+          <w:rFonts w:ascii="Times New Roman" w:hAnsi="Times New Roman" w:cs="Times New Roman"/>
+          <w:sz w:val="24"/>
+          <w:szCs w:val="24"/>
+          <w:lang w:val="id-ID"/>
+        </w:rPr>
+        <w:t xml:space="preserve"> tersebut ke </w:t>
+      </w:r>
+      <w:proofErr w:type="spellStart"/>
+      <w:r>
+        <w:rPr>
+          <w:rFonts w:ascii="Times New Roman" w:hAnsi="Times New Roman" w:cs="Times New Roman"/>
+          <w:sz w:val="24"/>
+          <w:szCs w:val="24"/>
+          <w:lang w:val="id-ID"/>
+        </w:rPr>
+        <w:t>GitHub</w:t>
+      </w:r>
+      <w:proofErr w:type="spellEnd"/>
+      <w:r>
+        <w:rPr>
+          <w:rFonts w:ascii="Times New Roman" w:hAnsi="Times New Roman" w:cs="Times New Roman"/>
+          <w:sz w:val="24"/>
+          <w:szCs w:val="24"/>
+          <w:lang w:val="id-ID"/>
+        </w:rPr>
+        <w:t xml:space="preserve">. </w:t>
+      </w:r>
+    </w:p>
+    <w:p>
+      <w:pPr>
+        <w:spacing w:after="0" w:line="360" w:lineRule="auto"/>
+        <w:rPr>
+          <w:rFonts w:ascii="Times New Roman" w:hAnsi="Times New Roman" w:cs="Times New Roman"/>
+          <w:sz w:val="24"/>
+          <w:szCs w:val="24"/>
+          <w:lang w:val="id-ID"/>
+        </w:rPr>
+      </w:pPr>
+      <w:r>
+        <w:rPr>
+          <w:rFonts w:ascii="Times New Roman" w:hAnsi="Times New Roman" w:cs="Times New Roman"/>
+          <w:sz w:val="24"/>
+          <w:szCs w:val="24"/>
+          <w:lang w:val="id-ID"/>
+        </w:rPr>
+        <w:lastRenderedPageBreak/>
+        <w:t xml:space="preserve">Oleh karena itu, saya akan menjelaskan </w:t>
+      </w:r>
+      <w:r>
+        <w:rPr>
+          <w:rFonts w:ascii="Times New Roman" w:hAnsi="Times New Roman" w:cs="Times New Roman"/>
+          <w:sz w:val="24"/>
+          <w:szCs w:val="24"/>
+          <w:lang w:val="id-ID"/>
+        </w:rPr>
+        <w:t xml:space="preserve">Cara </w:t>
+      </w:r>
+      <w:proofErr w:type="spellStart"/>
+      <w:r>
+        <w:rPr>
+          <w:rFonts w:ascii="Times New Roman" w:hAnsi="Times New Roman" w:cs="Times New Roman"/>
+          <w:sz w:val="24"/>
+          <w:szCs w:val="24"/>
+          <w:lang w:val="id-ID"/>
+        </w:rPr>
+        <w:t>Mengupload</w:t>
+      </w:r>
+      <w:proofErr w:type="spellEnd"/>
+      <w:r>
+        <w:rPr>
+          <w:rFonts w:ascii="Times New Roman" w:hAnsi="Times New Roman" w:cs="Times New Roman"/>
+          <w:sz w:val="24"/>
+          <w:szCs w:val="24"/>
+          <w:lang w:val="id-ID"/>
+        </w:rPr>
+        <w:t xml:space="preserve"> Satu </w:t>
+      </w:r>
+      <w:proofErr w:type="spellStart"/>
+      <w:r>
+        <w:rPr>
+          <w:rFonts w:ascii="Times New Roman" w:hAnsi="Times New Roman" w:cs="Times New Roman"/>
+          <w:sz w:val="24"/>
+          <w:szCs w:val="24"/>
+          <w:lang w:val="id-ID"/>
+        </w:rPr>
+        <w:t>File</w:t>
+      </w:r>
+      <w:proofErr w:type="spellEnd"/>
+      <w:r>
+        <w:rPr>
+          <w:rFonts w:ascii="Times New Roman" w:hAnsi="Times New Roman" w:cs="Times New Roman"/>
+          <w:sz w:val="24"/>
+          <w:szCs w:val="24"/>
+          <w:lang w:val="id-ID"/>
+        </w:rPr>
+        <w:t xml:space="preserve"> yang Ukurannya Lebih dari 100 MB</w:t>
+      </w:r>
+      <w:r>
+        <w:rPr>
+          <w:rFonts w:ascii="Times New Roman" w:hAnsi="Times New Roman" w:cs="Times New Roman"/>
+          <w:sz w:val="24"/>
+          <w:szCs w:val="24"/>
+          <w:lang w:val="id-ID"/>
+        </w:rPr>
+        <w:t>. Mohon disimak dan dipahami ya.</w:t>
+      </w:r>
+    </w:p>
+    <w:p>
+      <w:pPr>
+        <w:spacing w:after="0" w:line="360" w:lineRule="auto"/>
+        <w:rPr>
+          <w:rFonts w:ascii="Times New Roman" w:hAnsi="Times New Roman" w:cs="Times New Roman"/>
+          <w:sz w:val="24"/>
+          <w:szCs w:val="24"/>
+        </w:rPr>
+      </w:pPr>
+    </w:p>
+    <w:p>
+      <w:pPr>
+        <w:spacing w:after="0" w:line="360" w:lineRule="auto"/>
+        <w:rPr>
+          <w:rFonts w:ascii="Times New Roman" w:hAnsi="Times New Roman" w:cs="Times New Roman"/>
+          <w:sz w:val="24"/>
+          <w:szCs w:val="24"/>
+          <w:lang w:val="id-ID"/>
+        </w:rPr>
+      </w:pPr>
+      <w:r>
+        <w:rPr>
+          <w:rFonts w:ascii="Times New Roman" w:hAnsi="Times New Roman" w:cs="Times New Roman"/>
+          <w:sz w:val="24"/>
+          <w:szCs w:val="24"/>
+          <w:lang w:val="id-ID"/>
+        </w:rPr>
+        <w:t xml:space="preserve">Pertama-tama, sebelum kita akan </w:t>
+      </w:r>
+      <w:proofErr w:type="spellStart"/>
+      <w:r>
+        <w:rPr>
+          <w:rFonts w:ascii="Times New Roman" w:hAnsi="Times New Roman" w:cs="Times New Roman"/>
+          <w:sz w:val="24"/>
+          <w:szCs w:val="24"/>
+          <w:lang w:val="id-ID"/>
+        </w:rPr>
+        <w:t>mengupload</w:t>
+      </w:r>
+      <w:proofErr w:type="spellEnd"/>
+      <w:r>
+        <w:rPr>
+          <w:rFonts w:ascii="Times New Roman" w:hAnsi="Times New Roman" w:cs="Times New Roman"/>
+          <w:sz w:val="24"/>
+          <w:szCs w:val="24"/>
+          <w:lang w:val="id-ID"/>
+        </w:rPr>
+        <w:t xml:space="preserve"> </w:t>
+      </w:r>
+      <w:proofErr w:type="spellStart"/>
+      <w:r>
+        <w:rPr>
+          <w:rFonts w:ascii="Times New Roman" w:hAnsi="Times New Roman" w:cs="Times New Roman"/>
+          <w:sz w:val="24"/>
+          <w:szCs w:val="24"/>
+          <w:lang w:val="id-ID"/>
+        </w:rPr>
+        <w:t>file</w:t>
+      </w:r>
+      <w:proofErr w:type="spellEnd"/>
+      <w:r>
+        <w:rPr>
+          <w:rFonts w:ascii="Times New Roman" w:hAnsi="Times New Roman" w:cs="Times New Roman"/>
+          <w:sz w:val="24"/>
+          <w:szCs w:val="24"/>
+          <w:lang w:val="id-ID"/>
+        </w:rPr>
+        <w:t xml:space="preserve"> yang akan kita </w:t>
+      </w:r>
+      <w:proofErr w:type="spellStart"/>
+      <w:r>
+        <w:rPr>
+          <w:rFonts w:ascii="Times New Roman" w:hAnsi="Times New Roman" w:cs="Times New Roman"/>
+          <w:sz w:val="24"/>
+          <w:szCs w:val="24"/>
+          <w:lang w:val="id-ID"/>
+        </w:rPr>
+        <w:t>upload</w:t>
+      </w:r>
+      <w:proofErr w:type="spellEnd"/>
+      <w:r>
+        <w:rPr>
+          <w:rFonts w:ascii="Times New Roman" w:hAnsi="Times New Roman" w:cs="Times New Roman"/>
+          <w:sz w:val="24"/>
+          <w:szCs w:val="24"/>
+          <w:lang w:val="id-ID"/>
+        </w:rPr>
+        <w:t xml:space="preserve"> ke </w:t>
+      </w:r>
+      <w:proofErr w:type="spellStart"/>
+      <w:r>
+        <w:rPr>
+          <w:rFonts w:ascii="Times New Roman" w:hAnsi="Times New Roman" w:cs="Times New Roman"/>
+          <w:sz w:val="24"/>
+          <w:szCs w:val="24"/>
+          <w:lang w:val="id-ID"/>
+        </w:rPr>
+        <w:t>GitHub</w:t>
+      </w:r>
+      <w:proofErr w:type="spellEnd"/>
+      <w:r>
+        <w:rPr>
+          <w:rFonts w:ascii="Times New Roman" w:hAnsi="Times New Roman" w:cs="Times New Roman"/>
+          <w:sz w:val="24"/>
+          <w:szCs w:val="24"/>
+          <w:lang w:val="id-ID"/>
+        </w:rPr>
+        <w:t xml:space="preserve">. Kita harus </w:t>
+      </w:r>
+      <w:proofErr w:type="spellStart"/>
+      <w:r>
+        <w:rPr>
+          <w:rFonts w:ascii="Times New Roman" w:hAnsi="Times New Roman" w:cs="Times New Roman"/>
+          <w:sz w:val="24"/>
+          <w:szCs w:val="24"/>
+          <w:lang w:val="id-ID"/>
+        </w:rPr>
+        <w:t>mendownload</w:t>
+      </w:r>
+      <w:proofErr w:type="spellEnd"/>
+      <w:r>
+        <w:rPr>
+          <w:rFonts w:ascii="Times New Roman" w:hAnsi="Times New Roman" w:cs="Times New Roman"/>
+          <w:sz w:val="24"/>
+          <w:szCs w:val="24"/>
+          <w:lang w:val="id-ID"/>
+        </w:rPr>
+        <w:t xml:space="preserve"> terlebih dahulu </w:t>
+      </w:r>
+      <w:proofErr w:type="spellStart"/>
+      <w:r>
+        <w:rPr>
+          <w:rFonts w:ascii="Times New Roman" w:hAnsi="Times New Roman" w:cs="Times New Roman"/>
+          <w:sz w:val="24"/>
+          <w:szCs w:val="24"/>
+          <w:lang w:val="id-ID"/>
+        </w:rPr>
+        <w:t>Git</w:t>
+      </w:r>
+      <w:proofErr w:type="spellEnd"/>
+      <w:r>
+        <w:rPr>
+          <w:rFonts w:ascii="Times New Roman" w:hAnsi="Times New Roman" w:cs="Times New Roman"/>
+          <w:sz w:val="24"/>
+          <w:szCs w:val="24"/>
+          <w:lang w:val="id-ID"/>
+        </w:rPr>
+        <w:t xml:space="preserve"> dan </w:t>
+      </w:r>
+      <w:proofErr w:type="spellStart"/>
+      <w:r>
+        <w:rPr>
+          <w:rFonts w:ascii="Times New Roman" w:hAnsi="Times New Roman" w:cs="Times New Roman"/>
+          <w:sz w:val="24"/>
+          <w:szCs w:val="24"/>
+          <w:lang w:val="id-ID"/>
+        </w:rPr>
+        <w:t>Git</w:t>
+      </w:r>
+      <w:proofErr w:type="spellEnd"/>
+      <w:r>
+        <w:rPr>
+          <w:rFonts w:ascii="Times New Roman" w:hAnsi="Times New Roman" w:cs="Times New Roman"/>
+          <w:sz w:val="24"/>
+          <w:szCs w:val="24"/>
+          <w:lang w:val="id-ID"/>
+        </w:rPr>
+        <w:t xml:space="preserve"> </w:t>
+      </w:r>
+      <w:proofErr w:type="spellStart"/>
+      <w:r>
+        <w:rPr>
+          <w:rFonts w:ascii="Times New Roman" w:hAnsi="Times New Roman" w:cs="Times New Roman"/>
+          <w:sz w:val="24"/>
+          <w:szCs w:val="24"/>
+          <w:lang w:val="id-ID"/>
+        </w:rPr>
+        <w:t>Large</w:t>
+      </w:r>
+      <w:proofErr w:type="spellEnd"/>
+      <w:r>
+        <w:rPr>
+          <w:rFonts w:ascii="Times New Roman" w:hAnsi="Times New Roman" w:cs="Times New Roman"/>
+          <w:sz w:val="24"/>
+          <w:szCs w:val="24"/>
+          <w:lang w:val="id-ID"/>
+        </w:rPr>
+        <w:t xml:space="preserve"> </w:t>
+      </w:r>
+      <w:proofErr w:type="spellStart"/>
+      <w:r>
+        <w:rPr>
+          <w:rFonts w:ascii="Times New Roman" w:hAnsi="Times New Roman" w:cs="Times New Roman"/>
+          <w:sz w:val="24"/>
+          <w:szCs w:val="24"/>
+          <w:lang w:val="id-ID"/>
+        </w:rPr>
+        <w:t>File</w:t>
+      </w:r>
+      <w:proofErr w:type="spellEnd"/>
+      <w:r>
+        <w:rPr>
+          <w:rFonts w:ascii="Times New Roman" w:hAnsi="Times New Roman" w:cs="Times New Roman"/>
+          <w:sz w:val="24"/>
+          <w:szCs w:val="24"/>
+          <w:lang w:val="id-ID"/>
+        </w:rPr>
+        <w:t xml:space="preserve"> </w:t>
+      </w:r>
+      <w:proofErr w:type="spellStart"/>
+      <w:r>
+        <w:rPr>
+          <w:rFonts w:ascii="Times New Roman" w:hAnsi="Times New Roman" w:cs="Times New Roman"/>
+          <w:sz w:val="24"/>
+          <w:szCs w:val="24"/>
+          <w:lang w:val="id-ID"/>
+        </w:rPr>
+        <w:t>Storage</w:t>
+      </w:r>
+      <w:proofErr w:type="spellEnd"/>
+      <w:r>
+        <w:rPr>
+          <w:rFonts w:ascii="Times New Roman" w:hAnsi="Times New Roman" w:cs="Times New Roman"/>
+          <w:sz w:val="24"/>
+          <w:szCs w:val="24"/>
+          <w:lang w:val="id-ID"/>
+        </w:rPr>
+        <w:t xml:space="preserve"> (</w:t>
+      </w:r>
+      <w:proofErr w:type="spellStart"/>
+      <w:r>
+        <w:rPr>
+          <w:rFonts w:ascii="Times New Roman" w:hAnsi="Times New Roman" w:cs="Times New Roman"/>
+          <w:sz w:val="24"/>
+          <w:szCs w:val="24"/>
+          <w:lang w:val="id-ID"/>
+        </w:rPr>
+        <w:t>Git</w:t>
+      </w:r>
+      <w:proofErr w:type="spellEnd"/>
+      <w:r>
+        <w:rPr>
+          <w:rFonts w:ascii="Times New Roman" w:hAnsi="Times New Roman" w:cs="Times New Roman"/>
+          <w:sz w:val="24"/>
+          <w:szCs w:val="24"/>
+          <w:lang w:val="id-ID"/>
+        </w:rPr>
+        <w:t xml:space="preserve"> LFS).</w:t>
+      </w:r>
+    </w:p>
+    <w:p>
+      <w:pPr>
+        <w:spacing w:after="0" w:line="360" w:lineRule="auto"/>
+        <w:rPr>
+          <w:rFonts w:ascii="Times New Roman" w:hAnsi="Times New Roman" w:cs="Times New Roman"/>
+          <w:sz w:val="24"/>
+          <w:szCs w:val="24"/>
+          <w:lang w:val="id-ID"/>
+        </w:rPr>
+      </w:pPr>
+      <w:r>
+        <w:rPr>
+          <w:rFonts w:ascii="Times New Roman" w:hAnsi="Times New Roman" w:cs="Times New Roman"/>
+          <w:sz w:val="24"/>
+          <w:szCs w:val="24"/>
+          <w:lang w:val="id-ID"/>
+        </w:rPr>
+        <w:t xml:space="preserve">Link </w:t>
+      </w:r>
+      <w:proofErr w:type="spellStart"/>
+      <w:r>
+        <w:rPr>
+          <w:rFonts w:ascii="Times New Roman" w:hAnsi="Times New Roman" w:cs="Times New Roman"/>
+          <w:sz w:val="24"/>
+          <w:szCs w:val="24"/>
+          <w:lang w:val="id-ID"/>
+        </w:rPr>
+        <w:t>download</w:t>
+      </w:r>
+      <w:proofErr w:type="spellEnd"/>
+      <w:r>
+        <w:rPr>
+          <w:rFonts w:ascii="Times New Roman" w:hAnsi="Times New Roman" w:cs="Times New Roman"/>
+          <w:sz w:val="24"/>
+          <w:szCs w:val="24"/>
+          <w:lang w:val="id-ID"/>
+        </w:rPr>
+        <w:t xml:space="preserve"> </w:t>
+      </w:r>
+      <w:proofErr w:type="spellStart"/>
+      <w:r>
+        <w:rPr>
+          <w:rFonts w:ascii="Times New Roman" w:hAnsi="Times New Roman" w:cs="Times New Roman"/>
+          <w:sz w:val="24"/>
+          <w:szCs w:val="24"/>
+          <w:lang w:val="id-ID"/>
+        </w:rPr>
+        <w:t>Git</w:t>
+      </w:r>
+      <w:proofErr w:type="spellEnd"/>
+      <w:r>
+        <w:rPr>
+          <w:rFonts w:ascii="Times New Roman" w:hAnsi="Times New Roman" w:cs="Times New Roman"/>
+          <w:sz w:val="24"/>
+          <w:szCs w:val="24"/>
+          <w:lang w:val="id-ID"/>
+        </w:rPr>
+        <w:tab/>
+      </w:r>
+      <w:r>
+        <w:rPr>
+          <w:rFonts w:ascii="Times New Roman" w:hAnsi="Times New Roman" w:cs="Times New Roman"/>
+          <w:sz w:val="24"/>
+          <w:szCs w:val="24"/>
+          <w:lang w:val="id-ID"/>
+        </w:rPr>
+        <w:tab/>
+      </w:r>
+      <w:r>
+        <w:rPr>
+          <w:rFonts w:ascii="Times New Roman" w:hAnsi="Times New Roman" w:cs="Times New Roman"/>
+          <w:sz w:val="24"/>
+          <w:szCs w:val="24"/>
+          <w:lang w:val="id-ID"/>
+        </w:rPr>
+        <w:t>:</w:t>
+      </w:r>
+      <w:r>
+        <w:rPr>
+          <w:rFonts w:ascii="Times New Roman" w:hAnsi="Times New Roman" w:cs="Times New Roman"/>
+          <w:sz w:val="24"/>
+          <w:szCs w:val="24"/>
+          <w:lang w:val="id-ID"/>
+        </w:rPr>
+        <w:t xml:space="preserve"> </w:t>
+      </w:r>
+      <w:hyperlink r:id="rId7" w:history="1">
+        <w:r>
+          <w:rPr>
+            <w:rStyle w:val="Hyperlink"/>
+            <w:rFonts w:ascii="Times New Roman" w:hAnsi="Times New Roman" w:cs="Times New Roman"/>
+          </w:rPr>
+          <w:t>Git - Downloads (git-scm.com)</w:t>
+        </w:r>
+      </w:hyperlink>
+    </w:p>
+    <w:p>
+      <w:pPr>
+        <w:spacing w:after="0" w:line="360" w:lineRule="auto"/>
+        <w:rPr>
+          <w:rFonts w:ascii="Times New Roman" w:hAnsi="Times New Roman" w:cs="Times New Roman"/>
+          <w:sz w:val="24"/>
+          <w:szCs w:val="24"/>
+          <w:lang w:val="id-ID"/>
+        </w:rPr>
+      </w:pPr>
+      <w:r>
+        <w:rPr>
+          <w:rFonts w:ascii="Times New Roman" w:hAnsi="Times New Roman" w:cs="Times New Roman"/>
+          <w:sz w:val="24"/>
+          <w:szCs w:val="24"/>
+          <w:lang w:val="id-ID"/>
+        </w:rPr>
+        <w:t xml:space="preserve">Link </w:t>
+      </w:r>
+      <w:proofErr w:type="spellStart"/>
+      <w:r>
+        <w:rPr>
+          <w:rFonts w:ascii="Times New Roman" w:hAnsi="Times New Roman" w:cs="Times New Roman"/>
+          <w:sz w:val="24"/>
+          <w:szCs w:val="24"/>
+          <w:lang w:val="id-ID"/>
+        </w:rPr>
+        <w:t>download</w:t>
+      </w:r>
+      <w:proofErr w:type="spellEnd"/>
+      <w:r>
+        <w:rPr>
+          <w:rFonts w:ascii="Times New Roman" w:hAnsi="Times New Roman" w:cs="Times New Roman"/>
+          <w:sz w:val="24"/>
+          <w:szCs w:val="24"/>
+          <w:lang w:val="id-ID"/>
+        </w:rPr>
+        <w:t xml:space="preserve"> </w:t>
+      </w:r>
+      <w:proofErr w:type="spellStart"/>
+      <w:r>
+        <w:rPr>
+          <w:rFonts w:ascii="Times New Roman" w:hAnsi="Times New Roman" w:cs="Times New Roman"/>
+          <w:sz w:val="24"/>
+          <w:szCs w:val="24"/>
+          <w:lang w:val="id-ID"/>
+        </w:rPr>
+        <w:t>Git</w:t>
+      </w:r>
+      <w:proofErr w:type="spellEnd"/>
+      <w:r>
+        <w:rPr>
+          <w:rFonts w:ascii="Times New Roman" w:hAnsi="Times New Roman" w:cs="Times New Roman"/>
+          <w:sz w:val="24"/>
+          <w:szCs w:val="24"/>
+          <w:lang w:val="id-ID"/>
+        </w:rPr>
+        <w:t xml:space="preserve"> LFS</w:t>
+      </w:r>
+      <w:r>
+        <w:rPr>
+          <w:rFonts w:ascii="Times New Roman" w:hAnsi="Times New Roman" w:cs="Times New Roman"/>
+          <w:sz w:val="24"/>
+          <w:szCs w:val="24"/>
+          <w:lang w:val="id-ID"/>
+        </w:rPr>
+        <w:tab/>
+        <w:t xml:space="preserve">: </w:t>
+      </w:r>
+      <w:hyperlink r:id="rId8" w:history="1">
+        <w:r>
+          <w:rPr>
+            <w:rStyle w:val="Hyperlink"/>
+            <w:rFonts w:ascii="Times New Roman" w:hAnsi="Times New Roman" w:cs="Times New Roman"/>
+          </w:rPr>
+          <w:t>Git Large File Storage | Git Large File Storage (LFS) replaces large files such as audio samples, videos, datasets, and graphics with text pointers inside Git, while storing the file contents on a remote server like GitHub.com or GitHub Enterprise.</w:t>
+        </w:r>
+      </w:hyperlink>
+    </w:p>
+    <w:p>
+      <w:pPr>
+        <w:spacing w:after="0" w:line="360" w:lineRule="auto"/>
+        <w:rPr>
+          <w:rFonts w:ascii="Times New Roman" w:hAnsi="Times New Roman" w:cs="Times New Roman"/>
+          <w:sz w:val="24"/>
+          <w:szCs w:val="24"/>
+          <w:lang w:val="id-ID"/>
+        </w:rPr>
+      </w:pPr>
+    </w:p>
+    <w:p>
+      <w:pPr>
+        <w:spacing w:after="0" w:line="360" w:lineRule="auto"/>
+        <w:rPr>
+          <w:rFonts w:ascii="Times New Roman" w:hAnsi="Times New Roman" w:cs="Times New Roman"/>
+          <w:sz w:val="24"/>
+          <w:szCs w:val="24"/>
+          <w:lang w:val="id-ID"/>
+        </w:rPr>
+      </w:pPr>
+      <w:r>
+        <w:rPr>
+          <w:rFonts w:ascii="Times New Roman" w:hAnsi="Times New Roman" w:cs="Times New Roman"/>
+          <w:sz w:val="24"/>
+          <w:szCs w:val="24"/>
+          <w:lang w:val="id-ID"/>
+        </w:rPr>
+        <w:t xml:space="preserve">Untuk penginstalan </w:t>
+      </w:r>
+      <w:proofErr w:type="spellStart"/>
+      <w:r>
+        <w:rPr>
+          <w:rFonts w:ascii="Times New Roman" w:hAnsi="Times New Roman" w:cs="Times New Roman"/>
+          <w:sz w:val="24"/>
+          <w:szCs w:val="24"/>
+          <w:lang w:val="id-ID"/>
+        </w:rPr>
+        <w:t>Git</w:t>
+      </w:r>
+      <w:proofErr w:type="spellEnd"/>
+      <w:r>
+        <w:rPr>
+          <w:rFonts w:ascii="Times New Roman" w:hAnsi="Times New Roman" w:cs="Times New Roman"/>
+          <w:sz w:val="24"/>
+          <w:szCs w:val="24"/>
+          <w:lang w:val="id-ID"/>
+        </w:rPr>
+        <w:t xml:space="preserve"> bisa berkunjung ke </w:t>
+      </w:r>
+      <w:proofErr w:type="spellStart"/>
+      <w:r>
+        <w:rPr>
+          <w:rFonts w:ascii="Times New Roman" w:hAnsi="Times New Roman" w:cs="Times New Roman"/>
+          <w:sz w:val="24"/>
+          <w:szCs w:val="24"/>
+          <w:lang w:val="id-ID"/>
+        </w:rPr>
+        <w:t>link</w:t>
+      </w:r>
+      <w:proofErr w:type="spellEnd"/>
+      <w:r>
+        <w:rPr>
+          <w:rFonts w:ascii="Times New Roman" w:hAnsi="Times New Roman" w:cs="Times New Roman"/>
+          <w:sz w:val="24"/>
+          <w:szCs w:val="24"/>
+          <w:lang w:val="id-ID"/>
+        </w:rPr>
+        <w:t xml:space="preserve"> ini : </w:t>
+      </w:r>
+      <w:hyperlink r:id="rId9" w:history="1">
+        <w:r>
+          <w:rPr>
+            <w:rStyle w:val="Hyperlink"/>
+            <w:rFonts w:ascii="Times New Roman" w:hAnsi="Times New Roman" w:cs="Times New Roman"/>
+          </w:rPr>
+          <w:t>Git: How to Download &amp; Install Git on Windows 10 &amp; Choose Install Options - YouTube</w:t>
+        </w:r>
+      </w:hyperlink>
+    </w:p>
+    <w:p>
+      <w:pPr>
+        <w:spacing w:after="0" w:line="360" w:lineRule="auto"/>
+        <w:rPr>
+          <w:rFonts w:ascii="Times New Roman" w:hAnsi="Times New Roman" w:cs="Times New Roman"/>
+          <w:sz w:val="24"/>
+          <w:szCs w:val="24"/>
+          <w:lang w:val="id-ID"/>
+        </w:rPr>
+      </w:pPr>
+      <w:r>
+        <w:rPr>
+          <w:rFonts w:ascii="Times New Roman" w:hAnsi="Times New Roman" w:cs="Times New Roman"/>
+          <w:sz w:val="24"/>
+          <w:szCs w:val="24"/>
+          <w:lang w:val="id-ID"/>
+        </w:rPr>
+        <w:t xml:space="preserve">Untuk penginstalan </w:t>
+      </w:r>
+      <w:proofErr w:type="spellStart"/>
+      <w:r>
+        <w:rPr>
+          <w:rFonts w:ascii="Times New Roman" w:hAnsi="Times New Roman" w:cs="Times New Roman"/>
+          <w:sz w:val="24"/>
+          <w:szCs w:val="24"/>
+          <w:lang w:val="id-ID"/>
+        </w:rPr>
+        <w:t>Git</w:t>
+      </w:r>
+      <w:proofErr w:type="spellEnd"/>
+      <w:r>
+        <w:rPr>
+          <w:rFonts w:ascii="Times New Roman" w:hAnsi="Times New Roman" w:cs="Times New Roman"/>
+          <w:sz w:val="24"/>
+          <w:szCs w:val="24"/>
+          <w:lang w:val="id-ID"/>
+        </w:rPr>
+        <w:t xml:space="preserve"> LFS bisa dilihat di </w:t>
+      </w:r>
+      <w:r>
+        <w:rPr>
+          <w:rFonts w:ascii="Times New Roman" w:hAnsi="Times New Roman" w:cs="Times New Roman"/>
+          <w:sz w:val="24"/>
+          <w:szCs w:val="24"/>
+          <w:lang w:val="id-ID"/>
+        </w:rPr>
+        <w:t>Channel</w:t>
+      </w:r>
+      <w:r>
+        <w:rPr>
+          <w:rFonts w:ascii="Times New Roman" w:hAnsi="Times New Roman" w:cs="Times New Roman"/>
+          <w:sz w:val="24"/>
+          <w:szCs w:val="24"/>
+          <w:lang w:val="id-ID"/>
+        </w:rPr>
+        <w:t xml:space="preserve"> </w:t>
+      </w:r>
+      <w:proofErr w:type="spellStart"/>
+      <w:r>
+        <w:rPr>
+          <w:rFonts w:ascii="Times New Roman" w:hAnsi="Times New Roman" w:cs="Times New Roman"/>
+          <w:sz w:val="24"/>
+          <w:szCs w:val="24"/>
+          <w:lang w:val="id-ID"/>
+        </w:rPr>
+        <w:t>You</w:t>
+      </w:r>
+      <w:r>
+        <w:rPr>
+          <w:rFonts w:ascii="Times New Roman" w:hAnsi="Times New Roman" w:cs="Times New Roman"/>
+          <w:sz w:val="24"/>
+          <w:szCs w:val="24"/>
+          <w:lang w:val="id-ID"/>
+        </w:rPr>
+        <w:t>T</w:t>
+      </w:r>
+      <w:r>
+        <w:rPr>
+          <w:rFonts w:ascii="Times New Roman" w:hAnsi="Times New Roman" w:cs="Times New Roman"/>
+          <w:sz w:val="24"/>
+          <w:szCs w:val="24"/>
+          <w:lang w:val="id-ID"/>
+        </w:rPr>
+        <w:t>ube</w:t>
+      </w:r>
+      <w:proofErr w:type="spellEnd"/>
+    </w:p>
+    <w:p>
+      <w:pPr>
+        <w:spacing w:after="0" w:line="360" w:lineRule="auto"/>
+        <w:rPr>
+          <w:rFonts w:ascii="Times New Roman" w:hAnsi="Times New Roman" w:cs="Times New Roman"/>
+          <w:sz w:val="24"/>
+          <w:szCs w:val="24"/>
+          <w:lang w:val="id-ID"/>
+        </w:rPr>
+      </w:pPr>
+    </w:p>
+    <w:p>
+      <w:pPr>
+        <w:spacing w:after="0" w:line="360" w:lineRule="auto"/>
+        <w:rPr>
+          <w:rFonts w:ascii="Times New Roman" w:hAnsi="Times New Roman" w:cs="Times New Roman"/>
+          <w:sz w:val="24"/>
+          <w:szCs w:val="24"/>
+          <w:lang w:val="id-ID"/>
+        </w:rPr>
+      </w:pPr>
+      <w:r>
+        <w:rPr>
+          <w:rFonts w:ascii="Times New Roman" w:hAnsi="Times New Roman" w:cs="Times New Roman"/>
+          <w:sz w:val="24"/>
+          <w:szCs w:val="24"/>
+          <w:lang w:val="id-ID"/>
+        </w:rPr>
+        <w:lastRenderedPageBreak/>
+        <w:t xml:space="preserve">Setelah melakukan penginstalan, </w:t>
+      </w:r>
+      <w:r>
+        <w:rPr>
+          <w:rFonts w:ascii="Times New Roman" w:hAnsi="Times New Roman" w:cs="Times New Roman"/>
+          <w:sz w:val="24"/>
+          <w:szCs w:val="24"/>
+          <w:lang w:val="id-ID"/>
+        </w:rPr>
+        <w:t xml:space="preserve">pastikan </w:t>
+      </w:r>
+      <w:r>
+        <w:rPr>
+          <w:rFonts w:ascii="Times New Roman" w:hAnsi="Times New Roman" w:cs="Times New Roman"/>
+          <w:sz w:val="24"/>
+          <w:szCs w:val="24"/>
+          <w:lang w:val="id-ID"/>
+        </w:rPr>
+        <w:t>coba Anda cek</w:t>
+      </w:r>
+      <w:r>
+        <w:rPr>
+          <w:rFonts w:ascii="Times New Roman" w:hAnsi="Times New Roman" w:cs="Times New Roman"/>
+          <w:sz w:val="24"/>
+          <w:szCs w:val="24"/>
+          <w:lang w:val="id-ID"/>
+        </w:rPr>
+        <w:t xml:space="preserve"> dahulu</w:t>
+      </w:r>
+      <w:r>
+        <w:rPr>
+          <w:rFonts w:ascii="Times New Roman" w:hAnsi="Times New Roman" w:cs="Times New Roman"/>
+          <w:sz w:val="24"/>
+          <w:szCs w:val="24"/>
+          <w:lang w:val="id-ID"/>
+        </w:rPr>
+        <w:t xml:space="preserve"> apakah</w:t>
+      </w:r>
+      <w:r>
+        <w:rPr>
+          <w:rFonts w:ascii="Times New Roman" w:hAnsi="Times New Roman" w:cs="Times New Roman"/>
+          <w:sz w:val="24"/>
+          <w:szCs w:val="24"/>
+          <w:lang w:val="id-ID"/>
+        </w:rPr>
+        <w:t xml:space="preserve"> di variabel</w:t>
+      </w:r>
+      <w:r>
+        <w:rPr>
+          <w:rFonts w:ascii="Times New Roman" w:hAnsi="Times New Roman" w:cs="Times New Roman"/>
+          <w:sz w:val="24"/>
+          <w:szCs w:val="24"/>
+          <w:lang w:val="id-ID"/>
+        </w:rPr>
+        <w:t xml:space="preserve"> lingkungan</w:t>
+      </w:r>
+      <w:r>
+        <w:rPr>
+          <w:rFonts w:ascii="Times New Roman" w:hAnsi="Times New Roman" w:cs="Times New Roman"/>
+          <w:sz w:val="24"/>
+          <w:szCs w:val="24"/>
+          <w:lang w:val="id-ID"/>
+        </w:rPr>
+        <w:t xml:space="preserve"> atau </w:t>
+      </w:r>
+      <w:proofErr w:type="spellStart"/>
+      <w:r>
+        <w:rPr>
+          <w:rFonts w:ascii="Times New Roman" w:hAnsi="Times New Roman" w:cs="Times New Roman"/>
+          <w:sz w:val="24"/>
+          <w:szCs w:val="24"/>
+          <w:lang w:val="id-ID"/>
+        </w:rPr>
+        <w:t>environment</w:t>
+      </w:r>
+      <w:proofErr w:type="spellEnd"/>
+      <w:r>
+        <w:rPr>
+          <w:rFonts w:ascii="Times New Roman" w:hAnsi="Times New Roman" w:cs="Times New Roman"/>
+          <w:sz w:val="24"/>
+          <w:szCs w:val="24"/>
+          <w:lang w:val="id-ID"/>
+        </w:rPr>
+        <w:t xml:space="preserve"> </w:t>
+      </w:r>
+      <w:proofErr w:type="spellStart"/>
+      <w:r>
+        <w:rPr>
+          <w:rFonts w:ascii="Times New Roman" w:hAnsi="Times New Roman" w:cs="Times New Roman"/>
+          <w:sz w:val="24"/>
+          <w:szCs w:val="24"/>
+          <w:lang w:val="id-ID"/>
+        </w:rPr>
+        <w:t>variable</w:t>
+      </w:r>
+      <w:proofErr w:type="spellEnd"/>
+      <w:r>
+        <w:rPr>
+          <w:rFonts w:ascii="Times New Roman" w:hAnsi="Times New Roman" w:cs="Times New Roman"/>
+          <w:sz w:val="24"/>
+          <w:szCs w:val="24"/>
+          <w:lang w:val="id-ID"/>
+        </w:rPr>
+        <w:t xml:space="preserve"> untuk </w:t>
+      </w:r>
+      <w:proofErr w:type="spellStart"/>
+      <w:r>
+        <w:rPr>
+          <w:rFonts w:ascii="Times New Roman" w:hAnsi="Times New Roman" w:cs="Times New Roman"/>
+          <w:sz w:val="24"/>
+          <w:szCs w:val="24"/>
+          <w:lang w:val="id-ID"/>
+        </w:rPr>
+        <w:t>GitHub</w:t>
+      </w:r>
+      <w:proofErr w:type="spellEnd"/>
+      <w:r>
+        <w:rPr>
+          <w:rFonts w:ascii="Times New Roman" w:hAnsi="Times New Roman" w:cs="Times New Roman"/>
+          <w:sz w:val="24"/>
+          <w:szCs w:val="24"/>
+          <w:lang w:val="id-ID"/>
+        </w:rPr>
+        <w:t xml:space="preserve"> sudah terpasang atau belum. </w:t>
+      </w:r>
+      <w:r>
+        <w:rPr>
+          <w:rFonts w:ascii="Times New Roman" w:hAnsi="Times New Roman" w:cs="Times New Roman"/>
+          <w:sz w:val="24"/>
+          <w:szCs w:val="24"/>
+          <w:lang w:val="id-ID"/>
+        </w:rPr>
+        <w:drawing>
+          <wp:inline distT="0" distB="0" distL="0" distR="0" wp14:anchorId="3707531D" wp14:editId="31E41D42">
+            <wp:extent cx="5731510" cy="5495925"/>
+            <wp:effectExtent l="0" t="0" r="2540" b="9525"/>
+            <wp:docPr id="3" name="Picture 3" descr="Graphical user interface, text, application&#10;&#10;Description automatically generated"/>
+            <wp:cNvGraphicFramePr>
+              <a:graphicFrameLocks xmlns:a="http://schemas.openxmlformats.org/drawingml/2006/main" noChangeAspect="1"/>
+            </wp:cNvGraphicFramePr>
+            <a:graphic xmlns:a="http://schemas.openxmlformats.org/drawingml/2006/main">
+              <a:graphicData uri="http://schemas.openxmlformats.org/drawingml/2006/picture">
+                <pic:pic xmlns:pic="http://schemas.openxmlformats.org/drawingml/2006/picture">
+                  <pic:nvPicPr>
+                    <pic:cNvPr id="3" name="Picture 3" descr="Graphical user interface, text, application&#10;&#10;Description automatically generated"/>
+                    <pic:cNvPicPr/>
+                  </pic:nvPicPr>
+                  <pic:blipFill>
+                    <a:blip r:embed="rId10"/>
+                    <a:stretch>
+                      <a:fillRect/>
+                    </a:stretch>
+                  </pic:blipFill>
+                  <pic:spPr>
+                    <a:xfrm>
+                      <a:off x="0" y="0"/>
+                      <a:ext cx="5731510" cy="5495925"/>
+                    </a:xfrm>
+                    <a:prstGeom prst="rect">
+                      <a:avLst/>
+                    </a:prstGeom>
+                  </pic:spPr>
+                </pic:pic>
+              </a:graphicData>
+            </a:graphic>
+          </wp:inline>
+        </w:drawing>
+      </w:r>
+    </w:p>
+    <w:p>
+      <w:pPr>
+        <w:spacing w:after="0" w:line="360" w:lineRule="auto"/>
+        <w:rPr>
+          <w:rFonts w:ascii="Times New Roman" w:hAnsi="Times New Roman" w:cs="Times New Roman"/>
+          <w:sz w:val="24"/>
+          <w:szCs w:val="24"/>
+          <w:lang w:val="id-ID"/>
+        </w:rPr>
+      </w:pPr>
+    </w:p>
+    <w:p>
+      <w:pPr>
+        <w:spacing w:after="0" w:line="360" w:lineRule="auto"/>
+        <w:rPr>
+          <w:rFonts w:ascii="Times New Roman" w:hAnsi="Times New Roman" w:cs="Times New Roman"/>
+          <w:sz w:val="24"/>
+          <w:szCs w:val="24"/>
+          <w:lang w:val="id-ID"/>
+        </w:rPr>
+      </w:pPr>
+      <w:r>
+        <w:rPr>
+          <w:rFonts w:ascii="Times New Roman" w:hAnsi="Times New Roman" w:cs="Times New Roman"/>
+          <w:sz w:val="24"/>
+          <w:szCs w:val="24"/>
+          <w:lang w:val="id-ID"/>
+        </w:rPr>
+        <w:t xml:space="preserve">Ok setelah itu, Anda pergi menuju ke tempat </w:t>
+      </w:r>
+      <w:proofErr w:type="spellStart"/>
+      <w:r>
+        <w:rPr>
+          <w:rFonts w:ascii="Times New Roman" w:hAnsi="Times New Roman" w:cs="Times New Roman"/>
+          <w:sz w:val="24"/>
+          <w:szCs w:val="24"/>
+          <w:lang w:val="id-ID"/>
+        </w:rPr>
+        <w:t>file</w:t>
+      </w:r>
+      <w:proofErr w:type="spellEnd"/>
+      <w:r>
+        <w:rPr>
+          <w:rFonts w:ascii="Times New Roman" w:hAnsi="Times New Roman" w:cs="Times New Roman"/>
+          <w:sz w:val="24"/>
+          <w:szCs w:val="24"/>
+          <w:lang w:val="id-ID"/>
+        </w:rPr>
+        <w:t xml:space="preserve"> yang akan </w:t>
+      </w:r>
+      <w:proofErr w:type="spellStart"/>
+      <w:r>
+        <w:rPr>
+          <w:rFonts w:ascii="Times New Roman" w:hAnsi="Times New Roman" w:cs="Times New Roman"/>
+          <w:sz w:val="24"/>
+          <w:szCs w:val="24"/>
+          <w:lang w:val="id-ID"/>
+        </w:rPr>
+        <w:t>diupload</w:t>
+      </w:r>
+      <w:proofErr w:type="spellEnd"/>
+      <w:r>
+        <w:rPr>
+          <w:rFonts w:ascii="Times New Roman" w:hAnsi="Times New Roman" w:cs="Times New Roman"/>
+          <w:sz w:val="24"/>
+          <w:szCs w:val="24"/>
+          <w:lang w:val="id-ID"/>
+        </w:rPr>
+        <w:t xml:space="preserve"> itu berada, contohnya saya punya </w:t>
+      </w:r>
+      <w:proofErr w:type="spellStart"/>
+      <w:r>
+        <w:rPr>
+          <w:rFonts w:ascii="Times New Roman" w:hAnsi="Times New Roman" w:cs="Times New Roman"/>
+          <w:sz w:val="24"/>
+          <w:szCs w:val="24"/>
+          <w:lang w:val="id-ID"/>
+        </w:rPr>
+        <w:t>file</w:t>
+      </w:r>
+      <w:proofErr w:type="spellEnd"/>
+      <w:r>
+        <w:rPr>
+          <w:rFonts w:ascii="Times New Roman" w:hAnsi="Times New Roman" w:cs="Times New Roman"/>
+          <w:sz w:val="24"/>
+          <w:szCs w:val="24"/>
+          <w:lang w:val="id-ID"/>
+        </w:rPr>
+        <w:t xml:space="preserve"> yang bernama data.unity3d dengan </w:t>
+      </w:r>
+      <w:proofErr w:type="spellStart"/>
+      <w:r>
+        <w:rPr>
+          <w:rFonts w:ascii="Times New Roman" w:hAnsi="Times New Roman" w:cs="Times New Roman"/>
+          <w:sz w:val="24"/>
+          <w:szCs w:val="24"/>
+          <w:lang w:val="id-ID"/>
+        </w:rPr>
+        <w:t>size</w:t>
+      </w:r>
+      <w:proofErr w:type="spellEnd"/>
+      <w:r>
+        <w:rPr>
+          <w:rFonts w:ascii="Times New Roman" w:hAnsi="Times New Roman" w:cs="Times New Roman"/>
+          <w:sz w:val="24"/>
+          <w:szCs w:val="24"/>
+          <w:lang w:val="id-ID"/>
+        </w:rPr>
+        <w:t xml:space="preserve"> sekitar 250 MB.</w:t>
+      </w:r>
+    </w:p>
+    <w:p>
+      <w:pPr>
+        <w:spacing w:after="0" w:line="360" w:lineRule="auto"/>
+        <w:rPr>
+          <w:rFonts w:ascii="Times New Roman" w:hAnsi="Times New Roman" w:cs="Times New Roman"/>
+          <w:sz w:val="24"/>
+          <w:szCs w:val="24"/>
+          <w:lang w:val="id-ID"/>
+        </w:rPr>
+      </w:pPr>
+      <w:r>
+        <w:rPr>
+          <w:rFonts w:ascii="Times New Roman" w:hAnsi="Times New Roman" w:cs="Times New Roman"/>
+          <w:sz w:val="24"/>
+          <w:szCs w:val="24"/>
+          <w:lang w:val="id-ID"/>
+        </w:rPr>
+        <w:lastRenderedPageBreak/>
+        <w:drawing>
+          <wp:inline distT="0" distB="0" distL="0" distR="0" wp14:anchorId="2A004B2B" wp14:editId="1C58C38F">
+            <wp:extent cx="5731510" cy="3888740"/>
+            <wp:effectExtent l="0" t="0" r="2540" b="0"/>
+            <wp:docPr id="4" name="Picture 4"/>
+            <wp:cNvGraphicFramePr>
+              <a:graphicFrameLocks xmlns:a="http://schemas.openxmlformats.org/drawingml/2006/main" noChangeAspect="1"/>
+            </wp:cNvGraphicFramePr>
+            <a:graphic xmlns:a="http://schemas.openxmlformats.org/drawingml/2006/main">
+              <a:graphicData uri="http://schemas.openxmlformats.org/drawingml/2006/picture">
+                <pic:pic xmlns:pic="http://schemas.openxmlformats.org/drawingml/2006/picture">
+                  <pic:nvPicPr>
+                    <pic:cNvPr id="1" name=""/>
+                    <pic:cNvPicPr/>
+                  </pic:nvPicPr>
+                  <pic:blipFill>
+                    <a:blip r:embed="rId11"/>
+                    <a:stretch>
+                      <a:fillRect/>
+                    </a:stretch>
+                  </pic:blipFill>
+                  <pic:spPr>
+                    <a:xfrm>
+                      <a:off x="0" y="0"/>
+                      <a:ext cx="5731510" cy="3888740"/>
+                    </a:xfrm>
+                    <a:prstGeom prst="rect">
+                      <a:avLst/>
+                    </a:prstGeom>
+                  </pic:spPr>
+                </pic:pic>
+              </a:graphicData>
+            </a:graphic>
+          </wp:inline>
+        </w:drawing>
+      </w:r>
+    </w:p>
+    <w:p>
+      <w:pPr>
+        <w:spacing w:after="0" w:line="360" w:lineRule="auto"/>
+        <w:rPr>
+          <w:rFonts w:ascii="Times New Roman" w:hAnsi="Times New Roman" w:cs="Times New Roman"/>
+          <w:sz w:val="24"/>
+          <w:szCs w:val="24"/>
+          <w:lang w:val="id-ID"/>
+        </w:rPr>
+      </w:pPr>
+    </w:p>
+    <w:p>
+      <w:pPr>
+        <w:spacing w:after="0" w:line="360" w:lineRule="auto"/>
+        <w:rPr>
+          <w:rFonts w:ascii="Times New Roman" w:hAnsi="Times New Roman" w:cs="Times New Roman"/>
+          <w:sz w:val="24"/>
+          <w:szCs w:val="24"/>
+          <w:lang w:val="id-ID"/>
+        </w:rPr>
+      </w:pPr>
+      <w:r>
+        <w:rPr>
+          <w:rFonts w:ascii="Times New Roman" w:hAnsi="Times New Roman" w:cs="Times New Roman"/>
+          <w:sz w:val="24"/>
+          <w:szCs w:val="24"/>
+          <w:lang w:val="id-ID"/>
+        </w:rPr>
+        <w:t xml:space="preserve">Ok setelah itu, Anda jalankan </w:t>
+      </w:r>
+      <w:proofErr w:type="spellStart"/>
+      <w:r>
+        <w:rPr>
+          <w:rFonts w:ascii="Times New Roman" w:hAnsi="Times New Roman" w:cs="Times New Roman"/>
+          <w:sz w:val="24"/>
+          <w:szCs w:val="24"/>
+          <w:lang w:val="id-ID"/>
+        </w:rPr>
+        <w:t>Git</w:t>
+      </w:r>
+      <w:proofErr w:type="spellEnd"/>
+      <w:r>
+        <w:rPr>
+          <w:rFonts w:ascii="Times New Roman" w:hAnsi="Times New Roman" w:cs="Times New Roman"/>
+          <w:sz w:val="24"/>
+          <w:szCs w:val="24"/>
+          <w:lang w:val="id-ID"/>
+        </w:rPr>
+        <w:t xml:space="preserve"> Base di dalam folder tersebut</w:t>
+      </w:r>
+    </w:p>
+    <w:p>
+      <w:pPr>
+        <w:spacing w:after="0" w:line="360" w:lineRule="auto"/>
+        <w:rPr>
+          <w:rFonts w:ascii="Times New Roman" w:hAnsi="Times New Roman" w:cs="Times New Roman"/>
+          <w:b/>
+          <w:bCs/>
+          <w:sz w:val="24"/>
+          <w:szCs w:val="24"/>
+          <w:lang w:val="id-ID"/>
+        </w:rPr>
+      </w:pPr>
+      <w:r>
+        <w:rPr>
+          <w:rFonts w:ascii="Times New Roman" w:hAnsi="Times New Roman" w:cs="Times New Roman"/>
+          <w:b/>
+          <w:bCs/>
+          <w:sz w:val="24"/>
+          <w:szCs w:val="24"/>
+          <w:lang w:val="id-ID"/>
+        </w:rPr>
+        <w:drawing>
+          <wp:inline distT="0" distB="0" distL="0" distR="0" wp14:anchorId="630BE832" wp14:editId="172DFCC4">
+            <wp:extent cx="5731510" cy="3938905"/>
+            <wp:effectExtent l="0" t="0" r="2540" b="4445"/>
+            <wp:docPr id="5" name="Picture 5" descr="A screenshot of a computer&#10;&#10;Description automatically generated with medium confidence"/>
+            <wp:cNvGraphicFramePr>
+              <a:graphicFrameLocks xmlns:a="http://schemas.openxmlformats.org/drawingml/2006/main" noChangeAspect="1"/>
+            </wp:cNvGraphicFramePr>
+            <a:graphic xmlns:a="http://schemas.openxmlformats.org/drawingml/2006/main">
+              <a:graphicData uri="http://schemas.openxmlformats.org/drawingml/2006/picture">
+                <pic:pic xmlns:pic="http://schemas.openxmlformats.org/drawingml/2006/picture">
+                  <pic:nvPicPr>
+                    <pic:cNvPr id="5" name="Picture 5" descr="A screenshot of a computer&#10;&#10;Description automatically generated with medium confidence"/>
+                    <pic:cNvPicPr/>
+                  </pic:nvPicPr>
+                  <pic:blipFill>
+                    <a:blip r:embed="rId12"/>
+                    <a:stretch>
+                      <a:fillRect/>
+                    </a:stretch>
+                  </pic:blipFill>
+                  <pic:spPr>
+                    <a:xfrm>
+                      <a:off x="0" y="0"/>
+                      <a:ext cx="5731510" cy="3938905"/>
+                    </a:xfrm>
+                    <a:prstGeom prst="rect">
+                      <a:avLst/>
+                    </a:prstGeom>
+                  </pic:spPr>
+                </pic:pic>
+              </a:graphicData>
+            </a:graphic>
+          </wp:inline>
+        </w:drawing>
+      </w:r>
+    </w:p>
+    <w:p>
+      <w:pPr>
+        <w:spacing w:after="0" w:line="360" w:lineRule="auto"/>
+        <w:rPr>
+          <w:rFonts w:ascii="Times New Roman" w:hAnsi="Times New Roman" w:cs="Times New Roman"/>
+          <w:b/>
+          <w:bCs/>
+          <w:sz w:val="24"/>
+          <w:szCs w:val="24"/>
+          <w:lang w:val="id-ID"/>
+        </w:rPr>
+      </w:pPr>
+    </w:p>
+    <w:p>
+      <w:pPr>
+        <w:spacing w:after="0" w:line="360" w:lineRule="auto"/>
+        <w:rPr>
+          <w:rFonts w:ascii="Times New Roman" w:hAnsi="Times New Roman" w:cs="Times New Roman"/>
+          <w:sz w:val="24"/>
+          <w:szCs w:val="24"/>
+          <w:lang w:val="id-ID"/>
+        </w:rPr>
+      </w:pPr>
+      <w:r>
+        <w:rPr>
+          <w:rFonts w:ascii="Times New Roman" w:hAnsi="Times New Roman" w:cs="Times New Roman"/>
+          <w:sz w:val="24"/>
+          <w:szCs w:val="24"/>
+          <w:lang w:val="id-ID"/>
+        </w:rPr>
+        <w:lastRenderedPageBreak/>
+        <w:t xml:space="preserve">Ini bentuk tampilan dari </w:t>
+      </w:r>
+      <w:proofErr w:type="spellStart"/>
+      <w:r>
+        <w:rPr>
+          <w:rFonts w:ascii="Times New Roman" w:hAnsi="Times New Roman" w:cs="Times New Roman"/>
+          <w:sz w:val="24"/>
+          <w:szCs w:val="24"/>
+          <w:lang w:val="id-ID"/>
+        </w:rPr>
+        <w:t>Git</w:t>
+      </w:r>
+      <w:proofErr w:type="spellEnd"/>
+      <w:r>
+        <w:rPr>
+          <w:rFonts w:ascii="Times New Roman" w:hAnsi="Times New Roman" w:cs="Times New Roman"/>
+          <w:sz w:val="24"/>
+          <w:szCs w:val="24"/>
+          <w:lang w:val="id-ID"/>
+        </w:rPr>
+        <w:t xml:space="preserve"> </w:t>
+      </w:r>
+      <w:proofErr w:type="spellStart"/>
+      <w:r>
+        <w:rPr>
+          <w:rFonts w:ascii="Times New Roman" w:hAnsi="Times New Roman" w:cs="Times New Roman"/>
+          <w:sz w:val="24"/>
+          <w:szCs w:val="24"/>
+          <w:lang w:val="id-ID"/>
+        </w:rPr>
+        <w:t>Bash</w:t>
+      </w:r>
+      <w:proofErr w:type="spellEnd"/>
+    </w:p>
+    <w:p>
+      <w:pPr>
+        <w:spacing w:after="0" w:line="360" w:lineRule="auto"/>
+        <w:rPr>
+          <w:rFonts w:ascii="Times New Roman" w:hAnsi="Times New Roman" w:cs="Times New Roman"/>
+          <w:sz w:val="24"/>
+          <w:szCs w:val="24"/>
+          <w:lang w:val="id-ID"/>
+        </w:rPr>
+      </w:pPr>
+      <w:r>
+        <w:rPr>
+          <w:rFonts w:ascii="Times New Roman" w:hAnsi="Times New Roman" w:cs="Times New Roman"/>
+          <w:sz w:val="24"/>
+          <w:szCs w:val="24"/>
+          <w:lang w:val="id-ID"/>
+        </w:rPr>
+        <w:drawing>
+          <wp:inline distT="0" distB="0" distL="0" distR="0" wp14:anchorId="27B2EB47" wp14:editId="2B32D377">
+            <wp:extent cx="5731510" cy="3199765"/>
+            <wp:effectExtent l="0" t="0" r="2540" b="635"/>
+            <wp:docPr id="7" name="Picture 7" descr="Text&#10;&#10;Description automatically generated"/>
+            <wp:cNvGraphicFramePr>
+              <a:graphicFrameLocks xmlns:a="http://schemas.openxmlformats.org/drawingml/2006/main" noChangeAspect="1"/>
+            </wp:cNvGraphicFramePr>
+            <a:graphic xmlns:a="http://schemas.openxmlformats.org/drawingml/2006/main">
+              <a:graphicData uri="http://schemas.openxmlformats.org/drawingml/2006/picture">
+                <pic:pic xmlns:pic="http://schemas.openxmlformats.org/drawingml/2006/picture">
+                  <pic:nvPicPr>
+                    <pic:cNvPr id="7" name="Picture 7" descr="Text&#10;&#10;Description automatically generated"/>
+                    <pic:cNvPicPr/>
+                  </pic:nvPicPr>
+                  <pic:blipFill>
+                    <a:blip r:embed="rId13"/>
+                    <a:stretch>
+                      <a:fillRect/>
+                    </a:stretch>
+                  </pic:blipFill>
+                  <pic:spPr>
+                    <a:xfrm>
+                      <a:off x="0" y="0"/>
+                      <a:ext cx="5731510" cy="3199765"/>
+                    </a:xfrm>
+                    <a:prstGeom prst="rect">
+                      <a:avLst/>
+                    </a:prstGeom>
+                  </pic:spPr>
+                </pic:pic>
+              </a:graphicData>
+            </a:graphic>
+          </wp:inline>
+        </w:drawing>
+      </w:r>
+    </w:p>
+    <w:p>
+      <w:pPr>
+        <w:spacing w:after="0" w:line="360" w:lineRule="auto"/>
+        <w:rPr>
+          <w:rFonts w:ascii="Times New Roman" w:hAnsi="Times New Roman" w:cs="Times New Roman"/>
+          <w:sz w:val="24"/>
+          <w:szCs w:val="24"/>
+          <w:lang w:val="id-ID"/>
+        </w:rPr>
+      </w:pPr>
+    </w:p>
+    <w:p>
+      <w:pPr>
+        <w:spacing w:after="0" w:line="360" w:lineRule="auto"/>
+        <w:rPr>
+          <w:rFonts w:ascii="Times New Roman" w:hAnsi="Times New Roman" w:cs="Times New Roman"/>
+          <w:sz w:val="24"/>
+          <w:szCs w:val="24"/>
+          <w:lang w:val="id-ID"/>
+        </w:rPr>
+      </w:pPr>
+      <w:r>
+        <w:rPr>
+          <w:rFonts w:ascii="Times New Roman" w:hAnsi="Times New Roman" w:cs="Times New Roman"/>
+          <w:sz w:val="24"/>
+          <w:szCs w:val="24"/>
+          <w:lang w:val="id-ID"/>
+        </w:rPr>
+        <w:t xml:space="preserve">Pertama-tama, </w:t>
+      </w:r>
+      <w:r>
+        <w:rPr>
+          <w:rFonts w:ascii="Times New Roman" w:hAnsi="Times New Roman" w:cs="Times New Roman"/>
+          <w:sz w:val="24"/>
+          <w:szCs w:val="24"/>
+          <w:lang w:val="id-ID"/>
+        </w:rPr>
+        <w:t xml:space="preserve">Anda </w:t>
+      </w:r>
+      <w:r>
+        <w:rPr>
+          <w:rFonts w:ascii="Times New Roman" w:hAnsi="Times New Roman" w:cs="Times New Roman"/>
+          <w:sz w:val="24"/>
+          <w:szCs w:val="24"/>
+          <w:lang w:val="id-ID"/>
+        </w:rPr>
+        <w:t>masukkan</w:t>
+      </w:r>
+      <w:r>
+        <w:rPr>
+          <w:rFonts w:ascii="Times New Roman" w:hAnsi="Times New Roman" w:cs="Times New Roman"/>
+          <w:sz w:val="24"/>
+          <w:szCs w:val="24"/>
+          <w:lang w:val="id-ID"/>
+        </w:rPr>
+        <w:t xml:space="preserve"> perintah ini</w:t>
+      </w:r>
+      <w:r>
+        <w:rPr>
+          <w:rFonts w:ascii="Times New Roman" w:hAnsi="Times New Roman" w:cs="Times New Roman"/>
+          <w:sz w:val="24"/>
+          <w:szCs w:val="24"/>
+          <w:lang w:val="id-ID"/>
+        </w:rPr>
+        <w:t xml:space="preserve"> dan jalankan</w:t>
+      </w:r>
+    </w:p>
+    <w:p>
+      <w:pPr>
+        <w:spacing w:after="0" w:line="360" w:lineRule="auto"/>
+        <w:rPr>
+          <w:rFonts w:ascii="Times New Roman" w:hAnsi="Times New Roman" w:cs="Times New Roman"/>
+          <w:sz w:val="24"/>
+          <w:szCs w:val="24"/>
+          <w:lang w:val="id-ID"/>
+        </w:rPr>
+      </w:pPr>
+      <w:proofErr w:type="spellStart"/>
+      <w:r>
+        <w:rPr>
+          <w:rFonts w:ascii="Times New Roman" w:hAnsi="Times New Roman" w:cs="Times New Roman"/>
+          <w:sz w:val="24"/>
+          <w:szCs w:val="24"/>
+          <w:highlight w:val="yellow"/>
+          <w:lang w:val="id-ID"/>
+        </w:rPr>
+        <w:t>git</w:t>
+      </w:r>
+      <w:proofErr w:type="spellEnd"/>
+      <w:r>
+        <w:rPr>
+          <w:rFonts w:ascii="Times New Roman" w:hAnsi="Times New Roman" w:cs="Times New Roman"/>
+          <w:sz w:val="24"/>
+          <w:szCs w:val="24"/>
+          <w:highlight w:val="yellow"/>
+          <w:lang w:val="id-ID"/>
+        </w:rPr>
+        <w:t xml:space="preserve"> </w:t>
+      </w:r>
+      <w:proofErr w:type="spellStart"/>
+      <w:r>
+        <w:rPr>
+          <w:rFonts w:ascii="Times New Roman" w:hAnsi="Times New Roman" w:cs="Times New Roman"/>
+          <w:sz w:val="24"/>
+          <w:szCs w:val="24"/>
+          <w:highlight w:val="yellow"/>
+          <w:lang w:val="id-ID"/>
+        </w:rPr>
+        <w:t>lfs</w:t>
+      </w:r>
+      <w:proofErr w:type="spellEnd"/>
+      <w:r>
+        <w:rPr>
+          <w:rFonts w:ascii="Times New Roman" w:hAnsi="Times New Roman" w:cs="Times New Roman"/>
+          <w:sz w:val="24"/>
+          <w:szCs w:val="24"/>
+          <w:highlight w:val="yellow"/>
+          <w:lang w:val="id-ID"/>
+        </w:rPr>
+        <w:t xml:space="preserve"> </w:t>
+      </w:r>
+      <w:proofErr w:type="spellStart"/>
+      <w:r>
+        <w:rPr>
+          <w:rFonts w:ascii="Times New Roman" w:hAnsi="Times New Roman" w:cs="Times New Roman"/>
+          <w:sz w:val="24"/>
+          <w:szCs w:val="24"/>
+          <w:highlight w:val="yellow"/>
+          <w:lang w:val="id-ID"/>
+        </w:rPr>
+        <w:t>install</w:t>
+      </w:r>
+      <w:proofErr w:type="spellEnd"/>
+    </w:p>
+    <w:p>
+      <w:pPr>
+        <w:spacing w:after="0" w:line="360" w:lineRule="auto"/>
+        <w:rPr>
+          <w:rFonts w:ascii="Times New Roman" w:hAnsi="Times New Roman" w:cs="Times New Roman"/>
+          <w:sz w:val="24"/>
+          <w:szCs w:val="24"/>
+          <w:lang w:val="id-ID"/>
+        </w:rPr>
+      </w:pPr>
+      <w:r>
+        <w:rPr>
+          <w:rFonts w:ascii="Times New Roman" w:hAnsi="Times New Roman" w:cs="Times New Roman"/>
+          <w:sz w:val="24"/>
+          <w:szCs w:val="24"/>
+          <w:lang w:val="id-ID"/>
+        </w:rPr>
+        <w:t>P</w:t>
+      </w:r>
+      <w:r>
+        <w:rPr>
+          <w:rFonts w:ascii="Times New Roman" w:hAnsi="Times New Roman" w:cs="Times New Roman"/>
+          <w:sz w:val="24"/>
+          <w:szCs w:val="24"/>
+          <w:lang w:val="id-ID"/>
+        </w:rPr>
+        <w:t xml:space="preserve">erintah </w:t>
+      </w:r>
+      <w:r>
+        <w:rPr>
+          <w:rFonts w:ascii="Times New Roman" w:hAnsi="Times New Roman" w:cs="Times New Roman"/>
+          <w:sz w:val="24"/>
+          <w:szCs w:val="24"/>
+          <w:lang w:val="id-ID"/>
+        </w:rPr>
+        <w:t>Anda gunakan hanya perlu menjalankan sekali per akun pengguna</w:t>
+      </w:r>
+      <w:r>
+        <w:rPr>
+          <w:rFonts w:ascii="Times New Roman" w:hAnsi="Times New Roman" w:cs="Times New Roman"/>
+          <w:sz w:val="24"/>
+          <w:szCs w:val="24"/>
+          <w:lang w:val="id-ID"/>
+        </w:rPr>
+        <w:t>.</w:t>
+      </w:r>
+    </w:p>
+    <w:p>
+      <w:pPr>
+        <w:spacing w:after="0" w:line="360" w:lineRule="auto"/>
+        <w:rPr>
+          <w:rFonts w:ascii="Times New Roman" w:hAnsi="Times New Roman" w:cs="Times New Roman"/>
+          <w:sz w:val="24"/>
+          <w:szCs w:val="24"/>
+          <w:lang w:val="id-ID"/>
+        </w:rPr>
+      </w:pPr>
+      <w:r>
+        <w:rPr>
+          <w:rFonts w:ascii="Times New Roman" w:hAnsi="Times New Roman" w:cs="Times New Roman"/>
+          <w:sz w:val="24"/>
+          <w:szCs w:val="24"/>
+          <w:lang w:val="id-ID"/>
+        </w:rPr>
+        <w:drawing>
+          <wp:inline distT="0" distB="0" distL="0" distR="0" wp14:anchorId="24BF1346" wp14:editId="1F804D4B">
+            <wp:extent cx="5731510" cy="3247390"/>
+            <wp:effectExtent l="0" t="0" r="2540" b="0"/>
+            <wp:docPr id="8" name="Picture 8" descr="Text&#10;&#10;Description automatically generated"/>
+            <wp:cNvGraphicFramePr>
+              <a:graphicFrameLocks xmlns:a="http://schemas.openxmlformats.org/drawingml/2006/main" noChangeAspect="1"/>
+            </wp:cNvGraphicFramePr>
+            <a:graphic xmlns:a="http://schemas.openxmlformats.org/drawingml/2006/main">
+              <a:graphicData uri="http://schemas.openxmlformats.org/drawingml/2006/picture">
+                <pic:pic xmlns:pic="http://schemas.openxmlformats.org/drawingml/2006/picture">
+                  <pic:nvPicPr>
+                    <pic:cNvPr id="8" name="Picture 8" descr="Text&#10;&#10;Description automatically generated"/>
+                    <pic:cNvPicPr/>
+                  </pic:nvPicPr>
+                  <pic:blipFill>
+                    <a:blip r:embed="rId14"/>
+                    <a:stretch>
+                      <a:fillRect/>
+                    </a:stretch>
+                  </pic:blipFill>
+                  <pic:spPr>
+                    <a:xfrm>
+                      <a:off x="0" y="0"/>
+                      <a:ext cx="5731510" cy="3247390"/>
+                    </a:xfrm>
+                    <a:prstGeom prst="rect">
+                      <a:avLst/>
+                    </a:prstGeom>
+                  </pic:spPr>
+                </pic:pic>
+              </a:graphicData>
+            </a:graphic>
+          </wp:inline>
+        </w:drawing>
+      </w:r>
+    </w:p>
+    <w:p>
+      <w:pPr>
+        <w:spacing w:after="0" w:line="360" w:lineRule="auto"/>
+        <w:rPr>
+          <w:rFonts w:ascii="Times New Roman" w:hAnsi="Times New Roman" w:cs="Times New Roman"/>
+          <w:sz w:val="24"/>
+          <w:szCs w:val="24"/>
+          <w:lang w:val="id-ID"/>
+        </w:rPr>
+      </w:pPr>
+    </w:p>
+    <w:p>
+      <w:pPr>
+        <w:spacing w:after="0" w:line="360" w:lineRule="auto"/>
+        <w:rPr>
+          <w:rFonts w:ascii="Times New Roman" w:hAnsi="Times New Roman" w:cs="Times New Roman"/>
+          <w:sz w:val="24"/>
+          <w:szCs w:val="24"/>
+          <w:lang w:val="id-ID"/>
+        </w:rPr>
+      </w:pPr>
+    </w:p>
+    <w:p>
+      <w:pPr>
+        <w:spacing w:after="0" w:line="360" w:lineRule="auto"/>
+        <w:rPr>
+          <w:rFonts w:ascii="Times New Roman" w:hAnsi="Times New Roman" w:cs="Times New Roman"/>
+          <w:sz w:val="24"/>
+          <w:szCs w:val="24"/>
+          <w:lang w:val="id-ID"/>
+        </w:rPr>
+      </w:pPr>
+    </w:p>
+    <w:p>
+      <w:pPr>
+        <w:tabs>
+          <w:tab w:val="center" w:pos="4513"/>
+        </w:tabs>
+        <w:spacing w:after="0" w:line="360" w:lineRule="auto"/>
+        <w:rPr>
+          <w:rFonts w:ascii="Times New Roman" w:hAnsi="Times New Roman" w:cs="Times New Roman"/>
+          <w:sz w:val="24"/>
+          <w:szCs w:val="24"/>
+          <w:lang w:val="id-ID"/>
+        </w:rPr>
+      </w:pPr>
+      <w:r>
+        <w:rPr>
+          <w:rFonts w:ascii="Times New Roman" w:hAnsi="Times New Roman" w:cs="Times New Roman"/>
+          <w:sz w:val="24"/>
+          <w:szCs w:val="24"/>
+          <w:lang w:val="id-ID"/>
+        </w:rPr>
+        <w:lastRenderedPageBreak/>
+        <w:t>Setelah itu, Anda masukkan perintah ini</w:t>
+      </w:r>
+      <w:r>
+        <w:rPr>
+          <w:rFonts w:ascii="Times New Roman" w:hAnsi="Times New Roman" w:cs="Times New Roman"/>
+          <w:sz w:val="24"/>
+          <w:szCs w:val="24"/>
+          <w:lang w:val="id-ID"/>
+        </w:rPr>
+        <w:t xml:space="preserve"> dan jalankan</w:t>
+      </w:r>
+    </w:p>
+    <w:p>
+      <w:pPr>
+        <w:spacing w:after="0" w:line="360" w:lineRule="auto"/>
+        <w:rPr>
+          <w:rFonts w:ascii="Times New Roman" w:hAnsi="Times New Roman" w:cs="Times New Roman"/>
+          <w:sz w:val="24"/>
+          <w:szCs w:val="24"/>
+          <w:lang w:val="id-ID"/>
+        </w:rPr>
+      </w:pPr>
+      <w:proofErr w:type="spellStart"/>
+      <w:r>
+        <w:rPr>
+          <w:rFonts w:ascii="Times New Roman" w:hAnsi="Times New Roman" w:cs="Times New Roman"/>
+          <w:sz w:val="24"/>
+          <w:szCs w:val="24"/>
+          <w:highlight w:val="yellow"/>
+          <w:lang w:val="id-ID"/>
+        </w:rPr>
+        <w:t>git</w:t>
+      </w:r>
+      <w:proofErr w:type="spellEnd"/>
+      <w:r>
+        <w:rPr>
+          <w:rFonts w:ascii="Times New Roman" w:hAnsi="Times New Roman" w:cs="Times New Roman"/>
+          <w:sz w:val="24"/>
+          <w:szCs w:val="24"/>
+          <w:highlight w:val="yellow"/>
+          <w:lang w:val="id-ID"/>
+        </w:rPr>
+        <w:t xml:space="preserve"> </w:t>
+      </w:r>
+      <w:proofErr w:type="spellStart"/>
+      <w:r>
+        <w:rPr>
+          <w:rFonts w:ascii="Times New Roman" w:hAnsi="Times New Roman" w:cs="Times New Roman"/>
+          <w:sz w:val="24"/>
+          <w:szCs w:val="24"/>
+          <w:highlight w:val="yellow"/>
+          <w:lang w:val="id-ID"/>
+        </w:rPr>
+        <w:t>lfs</w:t>
+      </w:r>
+      <w:proofErr w:type="spellEnd"/>
+      <w:r>
+        <w:rPr>
+          <w:rFonts w:ascii="Times New Roman" w:hAnsi="Times New Roman" w:cs="Times New Roman"/>
+          <w:sz w:val="24"/>
+          <w:szCs w:val="24"/>
+          <w:highlight w:val="yellow"/>
+          <w:lang w:val="id-ID"/>
+        </w:rPr>
+        <w:t xml:space="preserve"> </w:t>
+      </w:r>
+      <w:proofErr w:type="spellStart"/>
+      <w:r>
+        <w:rPr>
+          <w:rFonts w:ascii="Times New Roman" w:hAnsi="Times New Roman" w:cs="Times New Roman"/>
+          <w:sz w:val="24"/>
+          <w:szCs w:val="24"/>
+          <w:highlight w:val="yellow"/>
+          <w:lang w:val="id-ID"/>
+        </w:rPr>
+        <w:t>track</w:t>
+      </w:r>
+      <w:proofErr w:type="spellEnd"/>
+      <w:r>
+        <w:rPr>
+          <w:rFonts w:ascii="Times New Roman" w:hAnsi="Times New Roman" w:cs="Times New Roman"/>
+          <w:sz w:val="24"/>
+          <w:szCs w:val="24"/>
+          <w:highlight w:val="yellow"/>
+          <w:lang w:val="id-ID"/>
+        </w:rPr>
+        <w:t xml:space="preserve"> “</w:t>
+      </w:r>
+      <w:r>
+        <w:rPr>
+          <w:rFonts w:ascii="Times New Roman" w:hAnsi="Times New Roman" w:cs="Times New Roman"/>
+          <w:sz w:val="24"/>
+          <w:szCs w:val="24"/>
+          <w:highlight w:val="green"/>
+          <w:lang w:val="id-ID"/>
+        </w:rPr>
+        <w:t>*.</w:t>
+      </w:r>
+      <w:proofErr w:type="spellStart"/>
+      <w:r>
+        <w:rPr>
+          <w:rFonts w:ascii="Times New Roman" w:hAnsi="Times New Roman" w:cs="Times New Roman"/>
+          <w:sz w:val="24"/>
+          <w:szCs w:val="24"/>
+          <w:highlight w:val="green"/>
+          <w:lang w:val="id-ID"/>
+        </w:rPr>
+        <w:t>psd</w:t>
+      </w:r>
+      <w:proofErr w:type="spellEnd"/>
+      <w:r>
+        <w:rPr>
+          <w:rFonts w:ascii="Times New Roman" w:hAnsi="Times New Roman" w:cs="Times New Roman"/>
+          <w:sz w:val="24"/>
+          <w:szCs w:val="24"/>
+          <w:highlight w:val="yellow"/>
+          <w:lang w:val="id-ID"/>
+        </w:rPr>
+        <w:t>”</w:t>
+      </w:r>
+    </w:p>
+    <w:p>
+      <w:pPr>
+        <w:spacing w:after="0" w:line="360" w:lineRule="auto"/>
+        <w:rPr>
+          <w:rFonts w:ascii="Times New Roman" w:hAnsi="Times New Roman" w:cs="Times New Roman"/>
+          <w:sz w:val="24"/>
+          <w:szCs w:val="24"/>
+          <w:lang w:val="id-ID"/>
+        </w:rPr>
+      </w:pPr>
+      <w:r>
+        <w:rPr>
+          <w:rFonts w:ascii="Times New Roman" w:hAnsi="Times New Roman" w:cs="Times New Roman"/>
+          <w:sz w:val="24"/>
+          <w:szCs w:val="24"/>
+          <w:lang w:val="id-ID"/>
+        </w:rPr>
+        <w:t xml:space="preserve">Perintah ini bertujuan untuk </w:t>
+      </w:r>
+      <w:proofErr w:type="spellStart"/>
+      <w:r>
+        <w:rPr>
+          <w:rFonts w:ascii="Times New Roman" w:hAnsi="Times New Roman" w:cs="Times New Roman"/>
+          <w:sz w:val="24"/>
+          <w:szCs w:val="24"/>
+          <w:lang w:val="id-ID"/>
+        </w:rPr>
+        <w:t>track</w:t>
+      </w:r>
+      <w:proofErr w:type="spellEnd"/>
+      <w:r>
+        <w:rPr>
+          <w:rFonts w:ascii="Times New Roman" w:hAnsi="Times New Roman" w:cs="Times New Roman"/>
+          <w:sz w:val="24"/>
+          <w:szCs w:val="24"/>
+          <w:lang w:val="id-ID"/>
+        </w:rPr>
+        <w:t xml:space="preserve"> </w:t>
+      </w:r>
+      <w:proofErr w:type="spellStart"/>
+      <w:r>
+        <w:rPr>
+          <w:rFonts w:ascii="Times New Roman" w:hAnsi="Times New Roman" w:cs="Times New Roman"/>
+          <w:sz w:val="24"/>
+          <w:szCs w:val="24"/>
+          <w:lang w:val="id-ID"/>
+        </w:rPr>
+        <w:t>file</w:t>
+      </w:r>
+      <w:proofErr w:type="spellEnd"/>
+      <w:r>
+        <w:rPr>
+          <w:rFonts w:ascii="Times New Roman" w:hAnsi="Times New Roman" w:cs="Times New Roman"/>
+          <w:sz w:val="24"/>
+          <w:szCs w:val="24"/>
+          <w:lang w:val="id-ID"/>
+        </w:rPr>
+        <w:t xml:space="preserve"> yang akan di </w:t>
+      </w:r>
+      <w:proofErr w:type="spellStart"/>
+      <w:r>
+        <w:rPr>
+          <w:rFonts w:ascii="Times New Roman" w:hAnsi="Times New Roman" w:cs="Times New Roman"/>
+          <w:sz w:val="24"/>
+          <w:szCs w:val="24"/>
+          <w:lang w:val="id-ID"/>
+        </w:rPr>
+        <w:t>upload</w:t>
+      </w:r>
+      <w:proofErr w:type="spellEnd"/>
+      <w:r>
+        <w:rPr>
+          <w:rFonts w:ascii="Times New Roman" w:hAnsi="Times New Roman" w:cs="Times New Roman"/>
+          <w:sz w:val="24"/>
+          <w:szCs w:val="24"/>
+          <w:lang w:val="id-ID"/>
+        </w:rPr>
+        <w:t xml:space="preserve">. Untuk </w:t>
+      </w:r>
+      <w:proofErr w:type="spellStart"/>
+      <w:r>
+        <w:rPr>
+          <w:rFonts w:ascii="Times New Roman" w:hAnsi="Times New Roman" w:cs="Times New Roman"/>
+          <w:sz w:val="24"/>
+          <w:szCs w:val="24"/>
+          <w:lang w:val="id-ID"/>
+        </w:rPr>
+        <w:t>file</w:t>
+      </w:r>
+      <w:proofErr w:type="spellEnd"/>
+      <w:r>
+        <w:rPr>
+          <w:rFonts w:ascii="Times New Roman" w:hAnsi="Times New Roman" w:cs="Times New Roman"/>
+          <w:sz w:val="24"/>
+          <w:szCs w:val="24"/>
+          <w:lang w:val="id-ID"/>
+        </w:rPr>
+        <w:t xml:space="preserve"> yang di </w:t>
+      </w:r>
+      <w:proofErr w:type="spellStart"/>
+      <w:r>
+        <w:rPr>
+          <w:rFonts w:ascii="Times New Roman" w:hAnsi="Times New Roman" w:cs="Times New Roman"/>
+          <w:sz w:val="24"/>
+          <w:szCs w:val="24"/>
+          <w:lang w:val="id-ID"/>
+        </w:rPr>
+        <w:t>track</w:t>
+      </w:r>
+      <w:proofErr w:type="spellEnd"/>
+      <w:r>
+        <w:rPr>
+          <w:rFonts w:ascii="Times New Roman" w:hAnsi="Times New Roman" w:cs="Times New Roman"/>
+          <w:sz w:val="24"/>
+          <w:szCs w:val="24"/>
+          <w:lang w:val="id-ID"/>
+        </w:rPr>
+        <w:t xml:space="preserve"> itu berwarna hijau, berarti </w:t>
+      </w:r>
+      <w:r>
+        <w:rPr>
+          <w:rFonts w:ascii="Times New Roman" w:hAnsi="Times New Roman" w:cs="Times New Roman"/>
+          <w:sz w:val="24"/>
+          <w:szCs w:val="24"/>
+          <w:highlight w:val="green"/>
+          <w:lang w:val="id-ID"/>
+        </w:rPr>
+        <w:t>*.</w:t>
+      </w:r>
+      <w:proofErr w:type="spellStart"/>
+      <w:r>
+        <w:rPr>
+          <w:rFonts w:ascii="Times New Roman" w:hAnsi="Times New Roman" w:cs="Times New Roman"/>
+          <w:sz w:val="24"/>
+          <w:szCs w:val="24"/>
+          <w:highlight w:val="green"/>
+          <w:lang w:val="id-ID"/>
+        </w:rPr>
+        <w:t>psd</w:t>
+      </w:r>
+      <w:proofErr w:type="spellEnd"/>
+      <w:r>
+        <w:rPr>
+          <w:rFonts w:ascii="Times New Roman" w:hAnsi="Times New Roman" w:cs="Times New Roman"/>
+          <w:sz w:val="24"/>
+          <w:szCs w:val="24"/>
+          <w:lang w:val="id-ID"/>
+        </w:rPr>
+        <w:t xml:space="preserve"> karena nama </w:t>
+      </w:r>
+      <w:proofErr w:type="spellStart"/>
+      <w:r>
+        <w:rPr>
+          <w:rFonts w:ascii="Times New Roman" w:hAnsi="Times New Roman" w:cs="Times New Roman"/>
+          <w:sz w:val="24"/>
+          <w:szCs w:val="24"/>
+          <w:lang w:val="id-ID"/>
+        </w:rPr>
+        <w:t>file</w:t>
+      </w:r>
+      <w:proofErr w:type="spellEnd"/>
+      <w:r>
+        <w:rPr>
+          <w:rFonts w:ascii="Times New Roman" w:hAnsi="Times New Roman" w:cs="Times New Roman"/>
+          <w:sz w:val="24"/>
+          <w:szCs w:val="24"/>
+          <w:lang w:val="id-ID"/>
+        </w:rPr>
+        <w:t xml:space="preserve"> saya </w:t>
+      </w:r>
+      <w:proofErr w:type="spellStart"/>
+      <w:r>
+        <w:rPr>
+          <w:rFonts w:ascii="Times New Roman" w:hAnsi="Times New Roman" w:cs="Times New Roman"/>
+          <w:sz w:val="24"/>
+          <w:szCs w:val="24"/>
+          <w:lang w:val="id-ID"/>
+        </w:rPr>
+        <w:t>track</w:t>
+      </w:r>
+      <w:proofErr w:type="spellEnd"/>
+      <w:r>
+        <w:rPr>
+          <w:rFonts w:ascii="Times New Roman" w:hAnsi="Times New Roman" w:cs="Times New Roman"/>
+          <w:sz w:val="24"/>
+          <w:szCs w:val="24"/>
+          <w:lang w:val="id-ID"/>
+        </w:rPr>
+        <w:t xml:space="preserve"> </w:t>
+      </w:r>
+      <w:r>
+        <w:rPr>
+          <w:rFonts w:ascii="Times New Roman" w:hAnsi="Times New Roman" w:cs="Times New Roman"/>
+          <w:sz w:val="24"/>
+          <w:szCs w:val="24"/>
+          <w:lang w:val="id-ID"/>
+        </w:rPr>
+        <w:t xml:space="preserve">data.unity3d berarti perintah yang saya tuliskan </w:t>
+      </w:r>
+      <w:proofErr w:type="spellStart"/>
+      <w:r>
+        <w:rPr>
+          <w:rFonts w:ascii="Times New Roman" w:hAnsi="Times New Roman" w:cs="Times New Roman"/>
+          <w:sz w:val="24"/>
+          <w:szCs w:val="24"/>
+          <w:highlight w:val="yellow"/>
+          <w:lang w:val="id-ID"/>
+        </w:rPr>
+        <w:t>git</w:t>
+      </w:r>
+      <w:proofErr w:type="spellEnd"/>
+      <w:r>
+        <w:rPr>
+          <w:rFonts w:ascii="Times New Roman" w:hAnsi="Times New Roman" w:cs="Times New Roman"/>
+          <w:sz w:val="24"/>
+          <w:szCs w:val="24"/>
+          <w:highlight w:val="yellow"/>
+          <w:lang w:val="id-ID"/>
+        </w:rPr>
+        <w:t xml:space="preserve"> </w:t>
+      </w:r>
+      <w:proofErr w:type="spellStart"/>
+      <w:r>
+        <w:rPr>
+          <w:rFonts w:ascii="Times New Roman" w:hAnsi="Times New Roman" w:cs="Times New Roman"/>
+          <w:sz w:val="24"/>
+          <w:szCs w:val="24"/>
+          <w:highlight w:val="yellow"/>
+          <w:lang w:val="id-ID"/>
+        </w:rPr>
+        <w:t>lfs</w:t>
+      </w:r>
+      <w:proofErr w:type="spellEnd"/>
+      <w:r>
+        <w:rPr>
+          <w:rFonts w:ascii="Times New Roman" w:hAnsi="Times New Roman" w:cs="Times New Roman"/>
+          <w:sz w:val="24"/>
+          <w:szCs w:val="24"/>
+          <w:highlight w:val="yellow"/>
+          <w:lang w:val="id-ID"/>
+        </w:rPr>
+        <w:t xml:space="preserve"> </w:t>
+      </w:r>
+      <w:proofErr w:type="spellStart"/>
+      <w:r>
+        <w:rPr>
+          <w:rFonts w:ascii="Times New Roman" w:hAnsi="Times New Roman" w:cs="Times New Roman"/>
+          <w:sz w:val="24"/>
+          <w:szCs w:val="24"/>
+          <w:highlight w:val="yellow"/>
+          <w:lang w:val="id-ID"/>
+        </w:rPr>
+        <w:t>track</w:t>
+      </w:r>
+      <w:proofErr w:type="spellEnd"/>
+      <w:r>
+        <w:rPr>
+          <w:rFonts w:ascii="Times New Roman" w:hAnsi="Times New Roman" w:cs="Times New Roman"/>
+          <w:sz w:val="24"/>
+          <w:szCs w:val="24"/>
+          <w:highlight w:val="yellow"/>
+          <w:lang w:val="id-ID"/>
+        </w:rPr>
+        <w:t xml:space="preserve"> “</w:t>
+      </w:r>
+      <w:r>
+        <w:rPr>
+          <w:rFonts w:ascii="Times New Roman" w:hAnsi="Times New Roman" w:cs="Times New Roman"/>
+          <w:sz w:val="24"/>
+          <w:szCs w:val="24"/>
+          <w:highlight w:val="green"/>
+          <w:lang w:val="id-ID"/>
+        </w:rPr>
+        <w:t>data.unity3d</w:t>
+      </w:r>
+      <w:r>
+        <w:rPr>
+          <w:rFonts w:ascii="Times New Roman" w:hAnsi="Times New Roman" w:cs="Times New Roman"/>
+          <w:sz w:val="24"/>
+          <w:szCs w:val="24"/>
+          <w:highlight w:val="yellow"/>
+          <w:lang w:val="id-ID"/>
+        </w:rPr>
+        <w:t>”</w:t>
+      </w:r>
+    </w:p>
+    <w:p>
+      <w:pPr>
+        <w:spacing w:after="0" w:line="360" w:lineRule="auto"/>
+        <w:rPr>
+          <w:rFonts w:ascii="Times New Roman" w:hAnsi="Times New Roman" w:cs="Times New Roman"/>
+          <w:sz w:val="24"/>
+          <w:szCs w:val="24"/>
+          <w:lang w:val="id-ID"/>
+        </w:rPr>
+      </w:pPr>
+      <w:r>
+        <w:rPr>
+          <w:rFonts w:ascii="Times New Roman" w:hAnsi="Times New Roman" w:cs="Times New Roman"/>
+          <w:sz w:val="24"/>
+          <w:szCs w:val="24"/>
+          <w:lang w:val="id-ID"/>
+        </w:rPr>
+        <w:drawing>
+          <wp:inline distT="0" distB="0" distL="0" distR="0" wp14:anchorId="4407F61C" wp14:editId="177CC701">
+            <wp:extent cx="5731510" cy="3207385"/>
+            <wp:effectExtent l="0" t="0" r="2540" b="0"/>
+            <wp:docPr id="9" name="Picture 9" descr="Text&#10;&#10;Description automatically generated"/>
+            <wp:cNvGraphicFramePr>
+              <a:graphicFrameLocks xmlns:a="http://schemas.openxmlformats.org/drawingml/2006/main" noChangeAspect="1"/>
+            </wp:cNvGraphicFramePr>
+            <a:graphic xmlns:a="http://schemas.openxmlformats.org/drawingml/2006/main">
+              <a:graphicData uri="http://schemas.openxmlformats.org/drawingml/2006/picture">
+                <pic:pic xmlns:pic="http://schemas.openxmlformats.org/drawingml/2006/picture">
+                  <pic:nvPicPr>
+                    <pic:cNvPr id="9" name="Picture 9" descr="Text&#10;&#10;Description automatically generated"/>
+                    <pic:cNvPicPr/>
+                  </pic:nvPicPr>
+                  <pic:blipFill>
+                    <a:blip r:embed="rId15"/>
+                    <a:stretch>
+                      <a:fillRect/>
+                    </a:stretch>
+                  </pic:blipFill>
+                  <pic:spPr>
+                    <a:xfrm>
+                      <a:off x="0" y="0"/>
+                      <a:ext cx="5731510" cy="3207385"/>
+                    </a:xfrm>
+                    <a:prstGeom prst="rect">
+                      <a:avLst/>
+                    </a:prstGeom>
+                  </pic:spPr>
+                </pic:pic>
+              </a:graphicData>
+            </a:graphic>
+          </wp:inline>
+        </w:drawing>
+      </w:r>
+    </w:p>
+    <w:p>
+      <w:pPr>
+        <w:spacing w:after="0" w:line="360" w:lineRule="auto"/>
+        <w:rPr>
+          <w:rFonts w:ascii="Times New Roman" w:hAnsi="Times New Roman" w:cs="Times New Roman"/>
+          <w:sz w:val="24"/>
+          <w:szCs w:val="24"/>
+          <w:lang w:val="id-ID"/>
+        </w:rPr>
+      </w:pPr>
+    </w:p>
+    <w:p>
+      <w:pPr>
+        <w:spacing w:after="0" w:line="360" w:lineRule="auto"/>
+        <w:rPr>
+          <w:rFonts w:ascii="Times New Roman" w:hAnsi="Times New Roman" w:cs="Times New Roman"/>
+          <w:sz w:val="24"/>
+          <w:szCs w:val="24"/>
+          <w:lang w:val="id-ID"/>
+        </w:rPr>
+      </w:pPr>
+      <w:r>
+        <w:rPr>
+          <w:rFonts w:ascii="Times New Roman" w:hAnsi="Times New Roman" w:cs="Times New Roman"/>
+          <w:sz w:val="24"/>
+          <w:szCs w:val="24"/>
+          <w:lang w:val="id-ID"/>
+        </w:rPr>
+        <w:t>Setelah itu, Anda masu</w:t>
+      </w:r>
+      <w:r>
+        <w:rPr>
+          <w:rFonts w:ascii="Times New Roman" w:hAnsi="Times New Roman" w:cs="Times New Roman"/>
+          <w:sz w:val="24"/>
+          <w:szCs w:val="24"/>
+          <w:lang w:val="id-ID"/>
+        </w:rPr>
+        <w:t xml:space="preserve">kkan </w:t>
+      </w:r>
+      <w:r>
+        <w:rPr>
+          <w:rFonts w:ascii="Times New Roman" w:hAnsi="Times New Roman" w:cs="Times New Roman"/>
+          <w:sz w:val="24"/>
+          <w:szCs w:val="24"/>
+          <w:lang w:val="id-ID"/>
+        </w:rPr>
+        <w:t>perintah ini dan jalankan.</w:t>
+      </w:r>
+    </w:p>
+    <w:p>
+      <w:pPr>
+        <w:spacing w:after="0" w:line="360" w:lineRule="auto"/>
+        <w:rPr>
+          <w:rFonts w:ascii="Times New Roman" w:hAnsi="Times New Roman" w:cs="Times New Roman"/>
+          <w:sz w:val="24"/>
+          <w:szCs w:val="24"/>
+          <w:lang w:val="id-ID"/>
+        </w:rPr>
+      </w:pPr>
+      <w:proofErr w:type="spellStart"/>
+      <w:r>
+        <w:rPr>
+          <w:rFonts w:ascii="Times New Roman" w:hAnsi="Times New Roman" w:cs="Times New Roman"/>
+          <w:sz w:val="24"/>
+          <w:szCs w:val="24"/>
+          <w:highlight w:val="yellow"/>
+          <w:lang w:val="id-ID"/>
+        </w:rPr>
+        <w:t>git</w:t>
+      </w:r>
+      <w:proofErr w:type="spellEnd"/>
+      <w:r>
+        <w:rPr>
+          <w:rFonts w:ascii="Times New Roman" w:hAnsi="Times New Roman" w:cs="Times New Roman"/>
+          <w:sz w:val="24"/>
+          <w:szCs w:val="24"/>
+          <w:highlight w:val="yellow"/>
+          <w:lang w:val="id-ID"/>
+        </w:rPr>
+        <w:t xml:space="preserve"> </w:t>
+      </w:r>
+      <w:proofErr w:type="spellStart"/>
+      <w:r>
+        <w:rPr>
+          <w:rFonts w:ascii="Times New Roman" w:hAnsi="Times New Roman" w:cs="Times New Roman"/>
+          <w:sz w:val="24"/>
+          <w:szCs w:val="24"/>
+          <w:highlight w:val="yellow"/>
+          <w:lang w:val="id-ID"/>
+        </w:rPr>
+        <w:t>add</w:t>
+      </w:r>
+      <w:proofErr w:type="spellEnd"/>
+      <w:r>
+        <w:rPr>
+          <w:rFonts w:ascii="Times New Roman" w:hAnsi="Times New Roman" w:cs="Times New Roman"/>
+          <w:sz w:val="24"/>
+          <w:szCs w:val="24"/>
+          <w:highlight w:val="yellow"/>
+          <w:lang w:val="id-ID"/>
+        </w:rPr>
+        <w:t xml:space="preserve"> .</w:t>
+      </w:r>
+      <w:proofErr w:type="spellStart"/>
+      <w:r>
+        <w:rPr>
+          <w:rFonts w:ascii="Times New Roman" w:hAnsi="Times New Roman" w:cs="Times New Roman"/>
+          <w:sz w:val="24"/>
+          <w:szCs w:val="24"/>
+          <w:highlight w:val="yellow"/>
+          <w:lang w:val="id-ID"/>
+        </w:rPr>
+        <w:t>gitattributes</w:t>
+      </w:r>
+      <w:proofErr w:type="spellEnd"/>
+    </w:p>
+    <w:p>
+      <w:pPr>
+        <w:spacing w:after="0" w:line="360" w:lineRule="auto"/>
+        <w:rPr>
+          <w:rFonts w:ascii="Times New Roman" w:hAnsi="Times New Roman" w:cs="Times New Roman"/>
+          <w:sz w:val="24"/>
+          <w:szCs w:val="24"/>
+          <w:lang w:val="id-ID"/>
+        </w:rPr>
+      </w:pPr>
+      <w:r>
+        <w:rPr>
+          <w:rFonts w:ascii="Times New Roman" w:hAnsi="Times New Roman" w:cs="Times New Roman"/>
+          <w:sz w:val="24"/>
+          <w:szCs w:val="24"/>
+          <w:lang w:val="id-ID"/>
+        </w:rPr>
+        <w:drawing>
+          <wp:inline distT="0" distB="0" distL="0" distR="0" wp14:anchorId="5B5BE673" wp14:editId="4676BBA9">
+            <wp:extent cx="5731510" cy="3252470"/>
+            <wp:effectExtent l="0" t="0" r="2540" b="5080"/>
+            <wp:docPr id="10" name="Picture 10" descr="Text&#10;&#10;Description automatically generated"/>
+            <wp:cNvGraphicFramePr>
+              <a:graphicFrameLocks xmlns:a="http://schemas.openxmlformats.org/drawingml/2006/main" noChangeAspect="1"/>
+            </wp:cNvGraphicFramePr>
+            <a:graphic xmlns:a="http://schemas.openxmlformats.org/drawingml/2006/main">
+              <a:graphicData uri="http://schemas.openxmlformats.org/drawingml/2006/picture">
+                <pic:pic xmlns:pic="http://schemas.openxmlformats.org/drawingml/2006/picture">
+                  <pic:nvPicPr>
+                    <pic:cNvPr id="10" name="Picture 10" descr="Text&#10;&#10;Description automatically generated"/>
+                    <pic:cNvPicPr/>
+                  </pic:nvPicPr>
+                  <pic:blipFill>
+                    <a:blip r:embed="rId16"/>
+                    <a:stretch>
+                      <a:fillRect/>
+                    </a:stretch>
+                  </pic:blipFill>
+                  <pic:spPr>
+                    <a:xfrm>
+                      <a:off x="0" y="0"/>
+                      <a:ext cx="5731510" cy="3252470"/>
+                    </a:xfrm>
+                    <a:prstGeom prst="rect">
+                      <a:avLst/>
+                    </a:prstGeom>
+                  </pic:spPr>
+                </pic:pic>
+              </a:graphicData>
+            </a:graphic>
+          </wp:inline>
+        </w:drawing>
+      </w:r>
+    </w:p>
+    <w:p>
+      <w:pPr>
+        <w:spacing w:after="0" w:line="360" w:lineRule="auto"/>
+        <w:rPr>
+          <w:rFonts w:ascii="Times New Roman" w:hAnsi="Times New Roman" w:cs="Times New Roman"/>
+          <w:sz w:val="24"/>
+          <w:szCs w:val="24"/>
+          <w:lang w:val="id-ID"/>
+        </w:rPr>
+      </w:pPr>
+      <w:r>
+        <w:rPr>
+          <w:rFonts w:ascii="Times New Roman" w:hAnsi="Times New Roman" w:cs="Times New Roman"/>
+          <w:sz w:val="24"/>
+          <w:szCs w:val="24"/>
+          <w:lang w:val="id-ID"/>
+        </w:rPr>
+        <w:lastRenderedPageBreak/>
+        <w:t>Setelah itu, Anda masukkan perintah ini dan jalankan.</w:t>
+      </w:r>
+    </w:p>
+    <w:p>
+      <w:pPr>
+        <w:spacing w:after="0" w:line="360" w:lineRule="auto"/>
+        <w:rPr>
+          <w:rFonts w:ascii="Times New Roman" w:hAnsi="Times New Roman" w:cs="Times New Roman"/>
+          <w:sz w:val="24"/>
+          <w:szCs w:val="24"/>
+          <w:lang w:val="id-ID"/>
+        </w:rPr>
+      </w:pPr>
+      <w:proofErr w:type="spellStart"/>
+      <w:r>
+        <w:rPr>
+          <w:rFonts w:ascii="Times New Roman" w:hAnsi="Times New Roman" w:cs="Times New Roman"/>
+          <w:sz w:val="24"/>
+          <w:szCs w:val="24"/>
+          <w:highlight w:val="yellow"/>
+          <w:lang w:val="id-ID"/>
+        </w:rPr>
+        <w:t>git</w:t>
+      </w:r>
+      <w:proofErr w:type="spellEnd"/>
+      <w:r>
+        <w:rPr>
+          <w:rFonts w:ascii="Times New Roman" w:hAnsi="Times New Roman" w:cs="Times New Roman"/>
+          <w:sz w:val="24"/>
+          <w:szCs w:val="24"/>
+          <w:highlight w:val="yellow"/>
+          <w:lang w:val="id-ID"/>
+        </w:rPr>
+        <w:t xml:space="preserve"> </w:t>
+      </w:r>
+      <w:proofErr w:type="spellStart"/>
+      <w:r>
+        <w:rPr>
+          <w:rFonts w:ascii="Times New Roman" w:hAnsi="Times New Roman" w:cs="Times New Roman"/>
+          <w:sz w:val="24"/>
+          <w:szCs w:val="24"/>
+          <w:highlight w:val="yellow"/>
+          <w:lang w:val="id-ID"/>
+        </w:rPr>
+        <w:t>add</w:t>
+      </w:r>
+      <w:proofErr w:type="spellEnd"/>
+      <w:r>
+        <w:rPr>
+          <w:rFonts w:ascii="Times New Roman" w:hAnsi="Times New Roman" w:cs="Times New Roman"/>
+          <w:sz w:val="24"/>
+          <w:szCs w:val="24"/>
+          <w:highlight w:val="yellow"/>
+          <w:lang w:val="id-ID"/>
+        </w:rPr>
+        <w:t xml:space="preserve"> </w:t>
+      </w:r>
+      <w:proofErr w:type="spellStart"/>
+      <w:r>
+        <w:rPr>
+          <w:rFonts w:ascii="Times New Roman" w:hAnsi="Times New Roman" w:cs="Times New Roman"/>
+          <w:sz w:val="24"/>
+          <w:szCs w:val="24"/>
+          <w:highlight w:val="green"/>
+          <w:lang w:val="id-ID"/>
+        </w:rPr>
+        <w:t>file.psd</w:t>
+      </w:r>
+      <w:proofErr w:type="spellEnd"/>
+    </w:p>
+    <w:p>
+      <w:pPr>
+        <w:spacing w:after="0" w:line="360" w:lineRule="auto"/>
+        <w:rPr>
+          <w:rFonts w:ascii="Times New Roman" w:hAnsi="Times New Roman" w:cs="Times New Roman"/>
+          <w:sz w:val="24"/>
+          <w:szCs w:val="24"/>
+          <w:lang w:val="id-ID"/>
+        </w:rPr>
+      </w:pPr>
+      <w:proofErr w:type="spellStart"/>
+      <w:r>
+        <w:rPr>
+          <w:rFonts w:ascii="Times New Roman" w:hAnsi="Times New Roman" w:cs="Times New Roman"/>
+          <w:sz w:val="24"/>
+          <w:szCs w:val="24"/>
+          <w:lang w:val="id-ID"/>
+        </w:rPr>
+        <w:t>file.psd</w:t>
+      </w:r>
+      <w:proofErr w:type="spellEnd"/>
+      <w:r>
+        <w:rPr>
+          <w:rFonts w:ascii="Times New Roman" w:hAnsi="Times New Roman" w:cs="Times New Roman"/>
+          <w:sz w:val="24"/>
+          <w:szCs w:val="24"/>
+          <w:lang w:val="id-ID"/>
+        </w:rPr>
+        <w:t xml:space="preserve"> diganti dengan nama </w:t>
+      </w:r>
+      <w:proofErr w:type="spellStart"/>
+      <w:r>
+        <w:rPr>
+          <w:rFonts w:ascii="Times New Roman" w:hAnsi="Times New Roman" w:cs="Times New Roman"/>
+          <w:sz w:val="24"/>
+          <w:szCs w:val="24"/>
+          <w:lang w:val="id-ID"/>
+        </w:rPr>
+        <w:t>file</w:t>
+      </w:r>
+      <w:proofErr w:type="spellEnd"/>
+      <w:r>
+        <w:rPr>
+          <w:rFonts w:ascii="Times New Roman" w:hAnsi="Times New Roman" w:cs="Times New Roman"/>
+          <w:sz w:val="24"/>
+          <w:szCs w:val="24"/>
+          <w:lang w:val="id-ID"/>
+        </w:rPr>
+        <w:t xml:space="preserve"> yang akan </w:t>
+      </w:r>
+      <w:proofErr w:type="spellStart"/>
+      <w:r>
+        <w:rPr>
+          <w:rFonts w:ascii="Times New Roman" w:hAnsi="Times New Roman" w:cs="Times New Roman"/>
+          <w:sz w:val="24"/>
+          <w:szCs w:val="24"/>
+          <w:lang w:val="id-ID"/>
+        </w:rPr>
+        <w:t>diupload</w:t>
+      </w:r>
+      <w:proofErr w:type="spellEnd"/>
+    </w:p>
+    <w:p>
+      <w:pPr>
+        <w:spacing w:after="0" w:line="360" w:lineRule="auto"/>
+        <w:rPr>
+          <w:rFonts w:ascii="Times New Roman" w:hAnsi="Times New Roman" w:cs="Times New Roman"/>
+          <w:sz w:val="24"/>
+          <w:szCs w:val="24"/>
+          <w:lang w:val="id-ID"/>
+        </w:rPr>
+      </w:pPr>
+      <w:r>
+        <w:rPr>
+          <w:rFonts w:ascii="Times New Roman" w:hAnsi="Times New Roman" w:cs="Times New Roman"/>
+          <w:sz w:val="24"/>
+          <w:szCs w:val="24"/>
+          <w:lang w:val="id-ID"/>
+        </w:rPr>
+        <w:drawing>
+          <wp:inline distT="0" distB="0" distL="0" distR="0" wp14:anchorId="2C8519FC" wp14:editId="0A7174B7">
+            <wp:extent cx="5731510" cy="3207385"/>
+            <wp:effectExtent l="0" t="0" r="2540" b="0"/>
+            <wp:docPr id="11" name="Picture 11"/>
+            <wp:cNvGraphicFramePr>
+              <a:graphicFrameLocks xmlns:a="http://schemas.openxmlformats.org/drawingml/2006/main" noChangeAspect="1"/>
+            </wp:cNvGraphicFramePr>
+            <a:graphic xmlns:a="http://schemas.openxmlformats.org/drawingml/2006/main">
+              <a:graphicData uri="http://schemas.openxmlformats.org/drawingml/2006/picture">
+                <pic:pic xmlns:pic="http://schemas.openxmlformats.org/drawingml/2006/picture">
+                  <pic:nvPicPr>
+                    <pic:cNvPr id="1" name=""/>
+                    <pic:cNvPicPr/>
+                  </pic:nvPicPr>
+                  <pic:blipFill>
+                    <a:blip r:embed="rId17"/>
+                    <a:stretch>
+                      <a:fillRect/>
+                    </a:stretch>
+                  </pic:blipFill>
+                  <pic:spPr>
+                    <a:xfrm>
+                      <a:off x="0" y="0"/>
+                      <a:ext cx="5731510" cy="3207385"/>
+                    </a:xfrm>
+                    <a:prstGeom prst="rect">
+                      <a:avLst/>
+                    </a:prstGeom>
+                  </pic:spPr>
+                </pic:pic>
+              </a:graphicData>
+            </a:graphic>
+          </wp:inline>
+        </w:drawing>
+      </w:r>
+    </w:p>
+    <w:p>
+      <w:pPr>
+        <w:spacing w:after="0" w:line="360" w:lineRule="auto"/>
+        <w:rPr>
+          <w:rFonts w:ascii="Times New Roman" w:hAnsi="Times New Roman" w:cs="Times New Roman"/>
+          <w:sz w:val="24"/>
+          <w:szCs w:val="24"/>
+          <w:lang w:val="id-ID"/>
+        </w:rPr>
+      </w:pPr>
+    </w:p>
+    <w:p>
+      <w:pPr>
+        <w:spacing w:after="0" w:line="360" w:lineRule="auto"/>
+        <w:rPr>
+          <w:rFonts w:ascii="Times New Roman" w:hAnsi="Times New Roman" w:cs="Times New Roman"/>
+          <w:sz w:val="24"/>
+          <w:szCs w:val="24"/>
+          <w:lang w:val="id-ID"/>
+        </w:rPr>
+      </w:pPr>
+      <w:r>
+        <w:rPr>
+          <w:rFonts w:ascii="Times New Roman" w:hAnsi="Times New Roman" w:cs="Times New Roman"/>
+          <w:sz w:val="24"/>
+          <w:szCs w:val="24"/>
+          <w:lang w:val="id-ID"/>
+        </w:rPr>
+        <w:t>Setelah itu, Anda masukkan perintah ini dan jalankan.</w:t>
+      </w:r>
+    </w:p>
+    <w:p>
+      <w:pPr>
+        <w:spacing w:after="0" w:line="360" w:lineRule="auto"/>
+        <w:rPr>
+          <w:rFonts w:ascii="Times New Roman" w:hAnsi="Times New Roman" w:cs="Times New Roman"/>
+          <w:sz w:val="24"/>
+          <w:szCs w:val="24"/>
+          <w:lang w:val="id-ID"/>
+        </w:rPr>
+      </w:pPr>
+      <w:proofErr w:type="spellStart"/>
+      <w:r>
+        <w:rPr>
+          <w:rFonts w:ascii="Times New Roman" w:hAnsi="Times New Roman" w:cs="Times New Roman"/>
+          <w:sz w:val="24"/>
+          <w:szCs w:val="24"/>
+          <w:highlight w:val="yellow"/>
+          <w:lang w:val="id-ID"/>
+        </w:rPr>
+        <w:t>git</w:t>
+      </w:r>
+      <w:proofErr w:type="spellEnd"/>
+      <w:r>
+        <w:rPr>
+          <w:rFonts w:ascii="Times New Roman" w:hAnsi="Times New Roman" w:cs="Times New Roman"/>
+          <w:sz w:val="24"/>
+          <w:szCs w:val="24"/>
+          <w:highlight w:val="yellow"/>
+          <w:lang w:val="id-ID"/>
+        </w:rPr>
+        <w:t xml:space="preserve"> </w:t>
+      </w:r>
+      <w:proofErr w:type="spellStart"/>
+      <w:r>
+        <w:rPr>
+          <w:rFonts w:ascii="Times New Roman" w:hAnsi="Times New Roman" w:cs="Times New Roman"/>
+          <w:sz w:val="24"/>
+          <w:szCs w:val="24"/>
+          <w:highlight w:val="yellow"/>
+          <w:lang w:val="id-ID"/>
+        </w:rPr>
+        <w:t>commit</w:t>
+      </w:r>
+      <w:proofErr w:type="spellEnd"/>
+      <w:r>
+        <w:rPr>
+          <w:rFonts w:ascii="Times New Roman" w:hAnsi="Times New Roman" w:cs="Times New Roman"/>
+          <w:sz w:val="24"/>
+          <w:szCs w:val="24"/>
+          <w:highlight w:val="yellow"/>
+          <w:lang w:val="id-ID"/>
+        </w:rPr>
+        <w:t xml:space="preserve"> -m “</w:t>
+      </w:r>
+      <w:proofErr w:type="spellStart"/>
+      <w:r>
+        <w:rPr>
+          <w:rFonts w:ascii="Times New Roman" w:hAnsi="Times New Roman" w:cs="Times New Roman"/>
+          <w:sz w:val="24"/>
+          <w:szCs w:val="24"/>
+          <w:highlight w:val="green"/>
+          <w:lang w:val="id-ID"/>
+        </w:rPr>
+        <w:t>Add</w:t>
+      </w:r>
+      <w:proofErr w:type="spellEnd"/>
+      <w:r>
+        <w:rPr>
+          <w:rFonts w:ascii="Times New Roman" w:hAnsi="Times New Roman" w:cs="Times New Roman"/>
+          <w:sz w:val="24"/>
+          <w:szCs w:val="24"/>
+          <w:highlight w:val="green"/>
+          <w:lang w:val="id-ID"/>
+        </w:rPr>
+        <w:t xml:space="preserve"> </w:t>
+      </w:r>
+      <w:proofErr w:type="spellStart"/>
+      <w:r>
+        <w:rPr>
+          <w:rFonts w:ascii="Times New Roman" w:hAnsi="Times New Roman" w:cs="Times New Roman"/>
+          <w:sz w:val="24"/>
+          <w:szCs w:val="24"/>
+          <w:highlight w:val="green"/>
+          <w:lang w:val="id-ID"/>
+        </w:rPr>
+        <w:t>design</w:t>
+      </w:r>
+      <w:proofErr w:type="spellEnd"/>
+      <w:r>
+        <w:rPr>
+          <w:rFonts w:ascii="Times New Roman" w:hAnsi="Times New Roman" w:cs="Times New Roman"/>
+          <w:sz w:val="24"/>
+          <w:szCs w:val="24"/>
+          <w:highlight w:val="green"/>
+          <w:lang w:val="id-ID"/>
+        </w:rPr>
+        <w:t xml:space="preserve"> </w:t>
+      </w:r>
+      <w:proofErr w:type="spellStart"/>
+      <w:r>
+        <w:rPr>
+          <w:rFonts w:ascii="Times New Roman" w:hAnsi="Times New Roman" w:cs="Times New Roman"/>
+          <w:sz w:val="24"/>
+          <w:szCs w:val="24"/>
+          <w:highlight w:val="green"/>
+          <w:lang w:val="id-ID"/>
+        </w:rPr>
+        <w:t>file</w:t>
+      </w:r>
+      <w:proofErr w:type="spellEnd"/>
+      <w:r>
+        <w:rPr>
+          <w:rFonts w:ascii="Times New Roman" w:hAnsi="Times New Roman" w:cs="Times New Roman"/>
+          <w:sz w:val="24"/>
+          <w:szCs w:val="24"/>
+          <w:highlight w:val="yellow"/>
+          <w:lang w:val="id-ID"/>
+        </w:rPr>
+        <w:t>”</w:t>
+      </w:r>
+    </w:p>
+    <w:p>
+      <w:pPr>
+        <w:spacing w:after="0" w:line="360" w:lineRule="auto"/>
+        <w:rPr>
+          <w:rFonts w:ascii="Times New Roman" w:hAnsi="Times New Roman" w:cs="Times New Roman"/>
+          <w:sz w:val="24"/>
+          <w:szCs w:val="24"/>
+          <w:lang w:val="id-ID"/>
+        </w:rPr>
+      </w:pPr>
+      <w:r>
+        <w:rPr>
+          <w:rFonts w:ascii="Times New Roman" w:hAnsi="Times New Roman" w:cs="Times New Roman"/>
+          <w:sz w:val="24"/>
+          <w:szCs w:val="24"/>
+          <w:lang w:val="id-ID"/>
+        </w:rPr>
+        <w:t xml:space="preserve">pada tulisan </w:t>
+      </w:r>
+      <w:proofErr w:type="spellStart"/>
+      <w:r>
+        <w:rPr>
+          <w:rFonts w:ascii="Times New Roman" w:hAnsi="Times New Roman" w:cs="Times New Roman"/>
+          <w:sz w:val="24"/>
+          <w:szCs w:val="24"/>
+          <w:lang w:val="id-ID"/>
+        </w:rPr>
+        <w:t>Add</w:t>
+      </w:r>
+      <w:proofErr w:type="spellEnd"/>
+      <w:r>
+        <w:rPr>
+          <w:rFonts w:ascii="Times New Roman" w:hAnsi="Times New Roman" w:cs="Times New Roman"/>
+          <w:sz w:val="24"/>
+          <w:szCs w:val="24"/>
+          <w:lang w:val="id-ID"/>
+        </w:rPr>
+        <w:t xml:space="preserve"> </w:t>
+      </w:r>
+      <w:proofErr w:type="spellStart"/>
+      <w:r>
+        <w:rPr>
+          <w:rFonts w:ascii="Times New Roman" w:hAnsi="Times New Roman" w:cs="Times New Roman"/>
+          <w:sz w:val="24"/>
+          <w:szCs w:val="24"/>
+          <w:lang w:val="id-ID"/>
+        </w:rPr>
+        <w:t>design</w:t>
+      </w:r>
+      <w:proofErr w:type="spellEnd"/>
+      <w:r>
+        <w:rPr>
+          <w:rFonts w:ascii="Times New Roman" w:hAnsi="Times New Roman" w:cs="Times New Roman"/>
+          <w:sz w:val="24"/>
+          <w:szCs w:val="24"/>
+          <w:lang w:val="id-ID"/>
+        </w:rPr>
+        <w:t xml:space="preserve"> </w:t>
+      </w:r>
+      <w:proofErr w:type="spellStart"/>
+      <w:r>
+        <w:rPr>
+          <w:rFonts w:ascii="Times New Roman" w:hAnsi="Times New Roman" w:cs="Times New Roman"/>
+          <w:sz w:val="24"/>
+          <w:szCs w:val="24"/>
+          <w:lang w:val="id-ID"/>
+        </w:rPr>
+        <w:t>file</w:t>
+      </w:r>
+      <w:proofErr w:type="spellEnd"/>
+      <w:r>
+        <w:rPr>
+          <w:rFonts w:ascii="Times New Roman" w:hAnsi="Times New Roman" w:cs="Times New Roman"/>
+          <w:sz w:val="24"/>
+          <w:szCs w:val="24"/>
+          <w:lang w:val="id-ID"/>
+        </w:rPr>
+        <w:t xml:space="preserve"> dapat bebas diganti sesuai keterangan </w:t>
+      </w:r>
+      <w:proofErr w:type="spellStart"/>
+      <w:r>
+        <w:rPr>
+          <w:rFonts w:ascii="Times New Roman" w:hAnsi="Times New Roman" w:cs="Times New Roman"/>
+          <w:sz w:val="24"/>
+          <w:szCs w:val="24"/>
+          <w:lang w:val="id-ID"/>
+        </w:rPr>
+        <w:t>commit</w:t>
+      </w:r>
+      <w:proofErr w:type="spellEnd"/>
+      <w:r>
+        <w:rPr>
+          <w:rFonts w:ascii="Times New Roman" w:hAnsi="Times New Roman" w:cs="Times New Roman"/>
+          <w:sz w:val="24"/>
+          <w:szCs w:val="24"/>
+          <w:lang w:val="id-ID"/>
+        </w:rPr>
+        <w:t xml:space="preserve"> apa yang Anda masukkan ke </w:t>
+      </w:r>
+      <w:proofErr w:type="spellStart"/>
+      <w:r>
+        <w:rPr>
+          <w:rFonts w:ascii="Times New Roman" w:hAnsi="Times New Roman" w:cs="Times New Roman"/>
+          <w:sz w:val="24"/>
+          <w:szCs w:val="24"/>
+          <w:lang w:val="id-ID"/>
+        </w:rPr>
+        <w:t>GitHub</w:t>
+      </w:r>
+      <w:proofErr w:type="spellEnd"/>
+    </w:p>
+    <w:p>
+      <w:pPr>
+        <w:spacing w:after="0" w:line="360" w:lineRule="auto"/>
+        <w:rPr>
+          <w:rFonts w:ascii="Times New Roman" w:hAnsi="Times New Roman" w:cs="Times New Roman"/>
+          <w:sz w:val="24"/>
+          <w:szCs w:val="24"/>
+          <w:lang w:val="id-ID"/>
+        </w:rPr>
+      </w:pPr>
+      <w:r>
+        <w:rPr>
+          <w:rFonts w:ascii="Times New Roman" w:hAnsi="Times New Roman" w:cs="Times New Roman"/>
+          <w:sz w:val="24"/>
+          <w:szCs w:val="24"/>
+          <w:lang w:val="id-ID"/>
+        </w:rPr>
+        <w:drawing>
+          <wp:inline distT="0" distB="0" distL="0" distR="0" wp14:anchorId="43B0B4A7" wp14:editId="1FD0A56C">
+            <wp:extent cx="5731510" cy="3221355"/>
+            <wp:effectExtent l="0" t="0" r="2540" b="0"/>
+            <wp:docPr id="12" name="Picture 12" descr="Text&#10;&#10;Description automatically generated"/>
+            <wp:cNvGraphicFramePr>
+              <a:graphicFrameLocks xmlns:a="http://schemas.openxmlformats.org/drawingml/2006/main" noChangeAspect="1"/>
+            </wp:cNvGraphicFramePr>
+            <a:graphic xmlns:a="http://schemas.openxmlformats.org/drawingml/2006/main">
+              <a:graphicData uri="http://schemas.openxmlformats.org/drawingml/2006/picture">
+                <pic:pic xmlns:pic="http://schemas.openxmlformats.org/drawingml/2006/picture">
+                  <pic:nvPicPr>
+                    <pic:cNvPr id="12" name="Picture 12" descr="Text&#10;&#10;Description automatically generated"/>
+                    <pic:cNvPicPr/>
+                  </pic:nvPicPr>
+                  <pic:blipFill>
+                    <a:blip r:embed="rId18"/>
+                    <a:stretch>
+                      <a:fillRect/>
+                    </a:stretch>
+                  </pic:blipFill>
+                  <pic:spPr>
+                    <a:xfrm>
+                      <a:off x="0" y="0"/>
+                      <a:ext cx="5731510" cy="3221355"/>
+                    </a:xfrm>
+                    <a:prstGeom prst="rect">
+                      <a:avLst/>
+                    </a:prstGeom>
+                  </pic:spPr>
+                </pic:pic>
+              </a:graphicData>
+            </a:graphic>
+          </wp:inline>
+        </w:drawing>
+      </w:r>
+    </w:p>
+    <w:p>
+      <w:pPr>
+        <w:spacing w:after="0" w:line="360" w:lineRule="auto"/>
+        <w:rPr>
+          <w:rFonts w:ascii="Times New Roman" w:hAnsi="Times New Roman" w:cs="Times New Roman"/>
+          <w:sz w:val="24"/>
+          <w:szCs w:val="24"/>
+          <w:lang w:val="id-ID"/>
+        </w:rPr>
+      </w:pPr>
+      <w:r>
+        <w:rPr>
+          <w:rFonts w:ascii="Times New Roman" w:hAnsi="Times New Roman" w:cs="Times New Roman"/>
+          <w:sz w:val="24"/>
+          <w:szCs w:val="24"/>
+          <w:lang w:val="id-ID"/>
+        </w:rPr>
+        <w:lastRenderedPageBreak/>
+        <w:t>Setelah itu, Anda masukkan perintah ini dan jalankan.</w:t>
+      </w:r>
+    </w:p>
+    <w:p>
+      <w:pPr>
+        <w:spacing w:after="0" w:line="360" w:lineRule="auto"/>
+        <w:rPr>
+          <w:rFonts w:ascii="Times New Roman" w:hAnsi="Times New Roman" w:cs="Times New Roman"/>
+          <w:sz w:val="24"/>
+          <w:szCs w:val="24"/>
+          <w:lang w:val="id-ID"/>
+        </w:rPr>
+      </w:pPr>
+      <w:proofErr w:type="spellStart"/>
+      <w:r>
+        <w:rPr>
+          <w:rFonts w:ascii="Times New Roman" w:hAnsi="Times New Roman" w:cs="Times New Roman"/>
+          <w:sz w:val="24"/>
+          <w:szCs w:val="24"/>
+          <w:highlight w:val="yellow"/>
+          <w:lang w:val="id-ID"/>
+        </w:rPr>
+        <w:t>git</w:t>
+      </w:r>
+      <w:proofErr w:type="spellEnd"/>
+      <w:r>
+        <w:rPr>
+          <w:rFonts w:ascii="Times New Roman" w:hAnsi="Times New Roman" w:cs="Times New Roman"/>
+          <w:sz w:val="24"/>
+          <w:szCs w:val="24"/>
+          <w:highlight w:val="yellow"/>
+          <w:lang w:val="id-ID"/>
+        </w:rPr>
+        <w:t xml:space="preserve"> </w:t>
+      </w:r>
+      <w:proofErr w:type="spellStart"/>
+      <w:r>
+        <w:rPr>
+          <w:rFonts w:ascii="Times New Roman" w:hAnsi="Times New Roman" w:cs="Times New Roman"/>
+          <w:sz w:val="24"/>
+          <w:szCs w:val="24"/>
+          <w:highlight w:val="yellow"/>
+          <w:lang w:val="id-ID"/>
+        </w:rPr>
+        <w:t>push</w:t>
+      </w:r>
+      <w:proofErr w:type="spellEnd"/>
+      <w:r>
+        <w:rPr>
+          <w:rFonts w:ascii="Times New Roman" w:hAnsi="Times New Roman" w:cs="Times New Roman"/>
+          <w:sz w:val="24"/>
+          <w:szCs w:val="24"/>
+          <w:highlight w:val="yellow"/>
+          <w:lang w:val="id-ID"/>
+        </w:rPr>
+        <w:t xml:space="preserve"> </w:t>
+      </w:r>
+      <w:proofErr w:type="spellStart"/>
+      <w:r>
+        <w:rPr>
+          <w:rFonts w:ascii="Times New Roman" w:hAnsi="Times New Roman" w:cs="Times New Roman"/>
+          <w:sz w:val="24"/>
+          <w:szCs w:val="24"/>
+          <w:highlight w:val="yellow"/>
+          <w:lang w:val="id-ID"/>
+        </w:rPr>
+        <w:t>origin</w:t>
+      </w:r>
+      <w:proofErr w:type="spellEnd"/>
+      <w:r>
+        <w:rPr>
+          <w:rFonts w:ascii="Times New Roman" w:hAnsi="Times New Roman" w:cs="Times New Roman"/>
+          <w:sz w:val="24"/>
+          <w:szCs w:val="24"/>
+          <w:highlight w:val="yellow"/>
+          <w:lang w:val="id-ID"/>
+        </w:rPr>
+        <w:t xml:space="preserve"> </w:t>
+      </w:r>
+      <w:r>
+        <w:rPr>
+          <w:rFonts w:ascii="Times New Roman" w:hAnsi="Times New Roman" w:cs="Times New Roman"/>
+          <w:sz w:val="24"/>
+          <w:szCs w:val="24"/>
+          <w:highlight w:val="green"/>
+          <w:lang w:val="id-ID"/>
+        </w:rPr>
+        <w:t>main</w:t>
+      </w:r>
+    </w:p>
+    <w:p>
+      <w:pPr>
+        <w:spacing w:after="0" w:line="360" w:lineRule="auto"/>
+        <w:rPr>
+          <w:rFonts w:ascii="Times New Roman" w:hAnsi="Times New Roman" w:cs="Times New Roman"/>
+          <w:sz w:val="24"/>
+          <w:szCs w:val="24"/>
+          <w:lang w:val="id-ID"/>
+        </w:rPr>
+      </w:pPr>
+      <w:r>
+        <w:rPr>
+          <w:rFonts w:ascii="Times New Roman" w:hAnsi="Times New Roman" w:cs="Times New Roman"/>
+          <w:sz w:val="24"/>
+          <w:szCs w:val="24"/>
+          <w:lang w:val="id-ID"/>
+        </w:rPr>
+        <w:t xml:space="preserve">tulisan main ini adalah tempat </w:t>
+      </w:r>
+      <w:proofErr w:type="spellStart"/>
+      <w:r>
+        <w:rPr>
+          <w:rFonts w:ascii="Times New Roman" w:hAnsi="Times New Roman" w:cs="Times New Roman"/>
+          <w:sz w:val="24"/>
+          <w:szCs w:val="24"/>
+          <w:lang w:val="id-ID"/>
+        </w:rPr>
+        <w:t>branch</w:t>
+      </w:r>
+      <w:proofErr w:type="spellEnd"/>
+      <w:r>
+        <w:rPr>
+          <w:rFonts w:ascii="Times New Roman" w:hAnsi="Times New Roman" w:cs="Times New Roman"/>
+          <w:sz w:val="24"/>
+          <w:szCs w:val="24"/>
+          <w:lang w:val="id-ID"/>
+        </w:rPr>
+        <w:t xml:space="preserve"> yang akan di </w:t>
+      </w:r>
+      <w:proofErr w:type="spellStart"/>
+      <w:r>
+        <w:rPr>
+          <w:rFonts w:ascii="Times New Roman" w:hAnsi="Times New Roman" w:cs="Times New Roman"/>
+          <w:sz w:val="24"/>
+          <w:szCs w:val="24"/>
+          <w:lang w:val="id-ID"/>
+        </w:rPr>
+        <w:t>push</w:t>
+      </w:r>
+      <w:proofErr w:type="spellEnd"/>
+    </w:p>
+    <w:p>
+      <w:pPr>
+        <w:spacing w:after="0" w:line="360" w:lineRule="auto"/>
+        <w:rPr>
+          <w:rFonts w:ascii="Times New Roman" w:hAnsi="Times New Roman" w:cs="Times New Roman"/>
+          <w:sz w:val="24"/>
+          <w:szCs w:val="24"/>
+          <w:lang w:val="id-ID"/>
         </w:rPr>
       </w:pPr>
     </w:p>
@@ -176,11 +3634,15 @@
         </w:numPr>
         <w:spacing w:after="0" w:line="360" w:lineRule="auto"/>
         <w:ind w:left="426"/>
-      </w:pPr>
-      <w:hyperlink r:id="rId5" w:history="1">
+        <w:rPr>
+          <w:rFonts w:ascii="Times New Roman" w:hAnsi="Times New Roman" w:cs="Times New Roman"/>
+        </w:rPr>
+      </w:pPr>
+      <w:hyperlink r:id="rId19" w:history="1">
         <w:r>
           <w:rPr>
             <w:rStyle w:val="Hyperlink"/>
+            <w:rFonts w:ascii="Times New Roman" w:hAnsi="Times New Roman" w:cs="Times New Roman"/>
           </w:rPr>
           <w:t xml:space="preserve">How to upload large files into </w:t>
         </w:r>
@@ -188,6 +3650,7 @@
         <w:r>
           <w:rPr>
             <w:rStyle w:val="Hyperlink"/>
+            <w:rFonts w:ascii="Times New Roman" w:hAnsi="Times New Roman" w:cs="Times New Roman"/>
           </w:rPr>
           <w:t>Github</w:t>
         </w:r>
@@ -195,6 +3658,7 @@
         <w:r>
           <w:rPr>
             <w:rStyle w:val="Hyperlink"/>
+            <w:rFonts w:ascii="Times New Roman" w:hAnsi="Times New Roman" w:cs="Times New Roman"/>
           </w:rPr>
           <w:t xml:space="preserve"> | </w:t>
         </w:r>
@@ -202,6 +3666,7 @@
         <w:r>
           <w:rPr>
             <w:rStyle w:val="Hyperlink"/>
+            <w:rFonts w:ascii="Times New Roman" w:hAnsi="Times New Roman" w:cs="Times New Roman"/>
           </w:rPr>
           <w:t>Github</w:t>
         </w:r>
@@ -209,6 +3674,7 @@
         <w:r>
           <w:rPr>
             <w:rStyle w:val="Hyperlink"/>
+            <w:rFonts w:ascii="Times New Roman" w:hAnsi="Times New Roman" w:cs="Times New Roman"/>
           </w:rPr>
           <w:t xml:space="preserve"> LFS | Easy to follow step by step instructions - YouTube</w:t>
         </w:r>
@@ -223,13 +3689,24 @@
         </w:numPr>
         <w:spacing w:after="0" w:line="360" w:lineRule="auto"/>
         <w:ind w:left="426"/>
-      </w:pPr>
-      <w:hyperlink r:id="rId6" w:history="1">
+        <w:rPr>
+          <w:rFonts w:ascii="Times New Roman" w:hAnsi="Times New Roman" w:cs="Times New Roman"/>
+        </w:rPr>
+      </w:pPr>
+      <w:hyperlink r:id="rId20" w:history="1">
         <w:r>
           <w:rPr>
             <w:rStyle w:val="Hyperlink"/>
+            <w:rFonts w:ascii="Times New Roman" w:hAnsi="Times New Roman" w:cs="Times New Roman"/>
           </w:rPr>
-          <w:t>How To setup Git with Git LFS for Unity - YouTube</w:t>
+          <w:t xml:space="preserve">How To setup Git with Git </w:t>
+        </w:r>
+        <w:r>
+          <w:rPr>
+            <w:rStyle w:val="Hyperlink"/>
+            <w:rFonts w:ascii="Times New Roman" w:hAnsi="Times New Roman" w:cs="Times New Roman"/>
+          </w:rPr>
+          <w:t>LFS for Unity - YouTube</w:t>
         </w:r>
       </w:hyperlink>
     </w:p>
@@ -242,13 +3719,24 @@
         </w:numPr>
         <w:spacing w:after="0" w:line="360" w:lineRule="auto"/>
         <w:ind w:left="426"/>
-      </w:pPr>
-      <w:hyperlink r:id="rId7" w:history="1">
+        <w:rPr>
+          <w:rFonts w:ascii="Times New Roman" w:hAnsi="Times New Roman" w:cs="Times New Roman"/>
+        </w:rPr>
+      </w:pPr>
+      <w:hyperlink r:id="rId21" w:history="1">
         <w:r>
           <w:rPr>
             <w:rStyle w:val="Hyperlink"/>
+            <w:rFonts w:ascii="Times New Roman" w:hAnsi="Times New Roman" w:cs="Times New Roman"/>
           </w:rPr>
-          <w:t>Git: How to Download &amp; Install Git on Windows 10 &amp; Choose Install Options - YouTube</w:t>
+          <w:t>Git: How to Download &amp; Insta</w:t>
+        </w:r>
+        <w:r>
+          <w:rPr>
+            <w:rStyle w:val="Hyperlink"/>
+            <w:rFonts w:ascii="Times New Roman" w:hAnsi="Times New Roman" w:cs="Times New Roman"/>
+          </w:rPr>
+          <w:t>ll Git on Windows 10 &amp; Choose Install Options - YouTube</w:t>
         </w:r>
       </w:hyperlink>
     </w:p>
@@ -261,13 +3749,24 @@
         </w:numPr>
         <w:spacing w:after="0" w:line="360" w:lineRule="auto"/>
         <w:ind w:left="426"/>
-      </w:pPr>
-      <w:hyperlink r:id="rId8" w:history="1">
+        <w:rPr>
+          <w:rFonts w:ascii="Times New Roman" w:hAnsi="Times New Roman" w:cs="Times New Roman"/>
+        </w:rPr>
+      </w:pPr>
+      <w:hyperlink r:id="rId22" w:history="1">
         <w:r>
           <w:rPr>
             <w:rStyle w:val="Hyperlink"/>
+            <w:rFonts w:ascii="Times New Roman" w:hAnsi="Times New Roman" w:cs="Times New Roman"/>
           </w:rPr>
-          <w:t>How to Download and Install Git Bash on Windows 10 || - YouTube</w:t>
+          <w:t xml:space="preserve">How to Download and Install Git Bash </w:t>
+        </w:r>
+        <w:r>
+          <w:rPr>
+            <w:rStyle w:val="Hyperlink"/>
+            <w:rFonts w:ascii="Times New Roman" w:hAnsi="Times New Roman" w:cs="Times New Roman"/>
+          </w:rPr>
+          <w:t>on Windows 10 || - YouTube</w:t>
         </w:r>
       </w:hyperlink>
     </w:p>
@@ -280,13 +3779,24 @@
         </w:numPr>
         <w:spacing w:after="0" w:line="360" w:lineRule="auto"/>
         <w:ind w:left="426"/>
-      </w:pPr>
-      <w:hyperlink r:id="rId9" w:history="1">
+        <w:rPr>
+          <w:rFonts w:ascii="Times New Roman" w:hAnsi="Times New Roman" w:cs="Times New Roman"/>
+        </w:rPr>
+      </w:pPr>
+      <w:hyperlink r:id="rId23" w:history="1">
         <w:r>
           <w:rPr>
             <w:rStyle w:val="Hyperlink"/>
+            <w:rFonts w:ascii="Times New Roman" w:hAnsi="Times New Roman" w:cs="Times New Roman"/>
           </w:rPr>
-          <w:t>Git - Downloads (git-scm.com)</w:t>
+          <w:t>Git - Downloads</w:t>
+        </w:r>
+        <w:r>
+          <w:rPr>
+            <w:rStyle w:val="Hyperlink"/>
+            <w:rFonts w:ascii="Times New Roman" w:hAnsi="Times New Roman" w:cs="Times New Roman"/>
+          </w:rPr>
+          <w:t xml:space="preserve"> (git-scm.com)</w:t>
         </w:r>
       </w:hyperlink>
     </w:p>
@@ -306,12 +3816,27 @@
           <w:lang w:val="id-ID"/>
         </w:rPr>
       </w:pPr>
-      <w:hyperlink r:id="rId10" w:history="1">
+      <w:hyperlink r:id="rId24" w:history="1">
         <w:r>
           <w:rPr>
             <w:rStyle w:val="Hyperlink"/>
+            <w:rFonts w:ascii="Times New Roman" w:hAnsi="Times New Roman" w:cs="Times New Roman"/>
           </w:rPr>
-          <w:t>Git Large File Storage | Git Large File Storage (LFS) replaces large files such as audio samples, videos, datasets, and graphics with text pointers inside Git, while storing the file contents on a remote server like GitHub.com or GitHub Enterprise.</w:t>
+          <w:t xml:space="preserve">Git Large File Storage | Git Large File </w:t>
+        </w:r>
+        <w:r>
+          <w:rPr>
+            <w:rStyle w:val="Hyperlink"/>
+            <w:rFonts w:ascii="Times New Roman" w:hAnsi="Times New Roman" w:cs="Times New Roman"/>
+          </w:rPr>
+          <w:t xml:space="preserve">Storage </w:t>
+        </w:r>
+        <w:r>
+          <w:rPr>
+            <w:rStyle w:val="Hyperlink"/>
+            <w:rFonts w:ascii="Times New Roman" w:hAnsi="Times New Roman" w:cs="Times New Roman"/>
+          </w:rPr>
+          <w:t>(LFS) replaces large files such as audio samples, videos, datasets, and graphics with text pointers inside Git, while storing the file contents on a remote server like GitHub.com or GitHub Enterprise.</w:t>
         </w:r>
       </w:hyperlink>
     </w:p>
@@ -871,6 +4396,18 @@
       <w:contextualSpacing/>
     </w:pPr>
   </w:style>
+  <w:style w:type="character" w:styleId="FollowedHyperlink">
+    <w:name w:val="FollowedHyperlink"/>
+    <w:basedOn w:val="DefaultParagraphFont"/>
+    <w:uiPriority w:val="99"/>
+    <w:semiHidden/>
+    <w:unhideWhenUsed/>
+    <w:rsid w:val="00476E3E"/>
+    <w:rPr>
+      <w:color w:val="954F72" w:themeColor="followedHyperlink"/>
+      <w:u w:val="single"/>
+    </w:rPr>
+  </w:style>
 </w:styles>
 </file>
 

</xml_diff>